<commit_message>
Working on generation doc
</commit_message>
<xml_diff>
--- a/src/assets/doc-templates/table.docx
+++ b/src/assets/doc-templates/table.docx
@@ -11,14 +11,52 @@
         <w:rPr>
           <w:rtl w:val="0"/>
         </w:rPr>
+        <w:t xml:space="preserve">Автомат {#isMiliType}</w:t>
+      </w:r>
+      <w:r>
+        <w:rPr>
+          <w:b w:val="1"/>
+          <w:rtl w:val="0"/>
+        </w:rPr>
+        <w:t xml:space="preserve">Мили</w:t>
+      </w:r>
+      <w:r>
+        <w:rPr>
+          <w:rtl w:val="0"/>
+        </w:rPr>
+        <w:t xml:space="preserve">{/isMiliType}{^isMiliType}</w:t>
+      </w:r>
+      <w:r>
+        <w:rPr>
+          <w:b w:val="1"/>
+          <w:rtl w:val="0"/>
+        </w:rPr>
+        <w:t xml:space="preserve">Мура</w:t>
+      </w:r>
+      <w:r>
+        <w:rPr>
+          <w:rtl w:val="0"/>
+        </w:rPr>
+        <w:t xml:space="preserve">{/isMiliType}</w:t>
+      </w:r>
+    </w:p>
+    <w:p>
+      <w:pPr>
+        <w:contextualSpacing w:val="0"/>
+        <w:rPr/>
+      </w:pPr>
+      <w:r>
+        <w:rPr>
+          <w:rtl w:val="0"/>
+        </w:rPr>
       </w:r>
     </w:p>
     <w:tbl>
       <w:tblPr>
         <w:tblStyle w:val="Table1"/>
-        <w:tblW w:w="9029.0" w:type="dxa"/>
+        <w:tblW w:w="11175.0" w:type="dxa"/>
         <w:jc w:val="left"/>
-        <w:tblInd w:w="100.0" w:type="pct"/>
+        <w:tblInd w:w="-845.0" w:type="dxa"/>
         <w:tblBorders>
           <w:top w:color="000000" w:space="0" w:sz="8" w:val="single"/>
           <w:left w:color="000000" w:space="0" w:sz="8" w:val="single"/>
@@ -31,24 +69,24 @@
         <w:tblLook w:val="0600"/>
       </w:tblPr>
       <w:tblGrid>
-        <w:gridCol w:w="1128.625"/>
-        <w:gridCol w:w="1128.625"/>
-        <w:gridCol w:w="1128.625"/>
-        <w:gridCol w:w="1128.625"/>
-        <w:gridCol w:w="1128.625"/>
-        <w:gridCol w:w="1128.625"/>
-        <w:gridCol w:w="1128.625"/>
-        <w:gridCol w:w="1128.625"/>
+        <w:gridCol w:w="765"/>
+        <w:gridCol w:w="690"/>
+        <w:gridCol w:w="1260"/>
+        <w:gridCol w:w="660"/>
+        <w:gridCol w:w="1350"/>
+        <w:gridCol w:w="2175"/>
+        <w:gridCol w:w="2310"/>
+        <w:gridCol w:w="1965"/>
         <w:tblGridChange w:id="0">
           <w:tblGrid>
-            <w:gridCol w:w="1128.625"/>
-            <w:gridCol w:w="1128.625"/>
-            <w:gridCol w:w="1128.625"/>
-            <w:gridCol w:w="1128.625"/>
-            <w:gridCol w:w="1128.625"/>
-            <w:gridCol w:w="1128.625"/>
-            <w:gridCol w:w="1128.625"/>
-            <w:gridCol w:w="1128.625"/>
+            <w:gridCol w:w="765"/>
+            <w:gridCol w:w="690"/>
+            <w:gridCol w:w="1260"/>
+            <w:gridCol w:w="660"/>
+            <w:gridCol w:w="1350"/>
+            <w:gridCol w:w="2175"/>
+            <w:gridCol w:w="2310"/>
+            <w:gridCol w:w="1965"/>
           </w:tblGrid>
         </w:tblGridChange>
       </w:tblGrid>
@@ -66,25 +104,17 @@
           </w:tcPr>
           <w:p>
             <w:pPr>
-              <w:keepNext w:val="0"/>
-              <w:keepLines w:val="0"/>
               <w:widowControl w:val="0"/>
-              <w:pBdr>
-                <w:top w:space="0" w:sz="0" w:val="nil"/>
-                <w:left w:space="0" w:sz="0" w:val="nil"/>
-                <w:bottom w:space="0" w:sz="0" w:val="nil"/>
-                <w:right w:space="0" w:sz="0" w:val="nil"/>
-                <w:between w:space="0" w:sz="0" w:val="nil"/>
-              </w:pBdr>
-              <w:shd w:fill="auto" w:val="clear"/>
-              <w:spacing w:after="0" w:before="0" w:line="240" w:lineRule="auto"/>
-              <w:ind w:left="0" w:right="0" w:firstLine="0"/>
+              <w:spacing w:line="240" w:lineRule="auto"/>
               <w:contextualSpacing w:val="0"/>
               <w:jc w:val="center"/>
-              <w:rPr/>
+              <w:rPr>
+                <w:i w:val="1"/>
+              </w:rPr>
             </w:pPr>
             <w:r>
               <w:rPr>
+                <w:i w:val="1"/>
                 <w:rtl w:val="0"/>
               </w:rPr>
               <w:t xml:space="preserve">h</w:t>
@@ -104,19 +134,8 @@
           </w:tcPr>
           <w:p>
             <w:pPr>
-              <w:keepNext w:val="0"/>
-              <w:keepLines w:val="0"/>
               <w:widowControl w:val="0"/>
-              <w:pBdr>
-                <w:top w:space="0" w:sz="0" w:val="nil"/>
-                <w:left w:space="0" w:sz="0" w:val="nil"/>
-                <w:bottom w:space="0" w:sz="0" w:val="nil"/>
-                <w:right w:space="0" w:sz="0" w:val="nil"/>
-                <w:between w:space="0" w:sz="0" w:val="nil"/>
-              </w:pBdr>
-              <w:shd w:fill="auto" w:val="clear"/>
-              <w:spacing w:after="0" w:before="0" w:line="240" w:lineRule="auto"/>
-              <w:ind w:left="0" w:right="0" w:firstLine="0"/>
+              <w:spacing w:line="240" w:lineRule="auto"/>
               <w:contextualSpacing w:val="0"/>
               <w:jc w:val="center"/>
               <w:rPr/>
@@ -162,25 +181,17 @@
           </w:tcPr>
           <w:p>
             <w:pPr>
-              <w:keepNext w:val="0"/>
-              <w:keepLines w:val="0"/>
               <w:widowControl w:val="0"/>
-              <w:pBdr>
-                <w:top w:space="0" w:sz="0" w:val="nil"/>
-                <w:left w:space="0" w:sz="0" w:val="nil"/>
-                <w:bottom w:space="0" w:sz="0" w:val="nil"/>
-                <w:right w:space="0" w:sz="0" w:val="nil"/>
-                <w:between w:space="0" w:sz="0" w:val="nil"/>
-              </w:pBdr>
-              <w:shd w:fill="auto" w:val="clear"/>
-              <w:spacing w:after="0" w:before="0" w:line="240" w:lineRule="auto"/>
-              <w:ind w:left="0" w:right="0" w:firstLine="0"/>
+              <w:spacing w:line="240" w:lineRule="auto"/>
               <w:contextualSpacing w:val="0"/>
               <w:jc w:val="center"/>
-              <w:rPr/>
+              <w:rPr>
+                <w:i w:val="1"/>
+              </w:rPr>
             </w:pPr>
             <w:r>
               <w:rPr>
+                <w:i w:val="1"/>
                 <w:rtl w:val="0"/>
               </w:rPr>
               <w:t xml:space="preserve">k(</w:t>
@@ -189,18 +200,24 @@
               <m:sSub>
                 <m:sSubPr>
                   <m:ctrlPr>
-                    <w:rPr/>
+                    <w:rPr>
+                      <w:i w:val="1"/>
+                    </w:rPr>
                   </m:ctrlPr>
                 </m:sSubPr>
                 <m:e>
                   <m:r>
-                    <w:rPr/>
+                    <w:rPr>
+                      <w:i w:val="1"/>
+                    </w:rPr>
                     <m:t xml:space="preserve">a</m:t>
                   </m:r>
                 </m:e>
                 <m:sub>
                   <m:r>
-                    <w:rPr/>
+                    <w:rPr>
+                      <w:i w:val="1"/>
+                    </w:rPr>
                     <m:t xml:space="preserve">m</m:t>
                   </m:r>
                 </m:sub>
@@ -208,6 +225,7 @@
             </m:oMath>
             <w:r>
               <w:rPr>
+                <w:i w:val="1"/>
                 <w:rtl w:val="0"/>
               </w:rPr>
               <w:t xml:space="preserve">)</w:t>
@@ -227,19 +245,8 @@
           </w:tcPr>
           <w:p>
             <w:pPr>
-              <w:keepNext w:val="0"/>
-              <w:keepLines w:val="0"/>
               <w:widowControl w:val="0"/>
-              <w:pBdr>
-                <w:top w:space="0" w:sz="0" w:val="nil"/>
-                <w:left w:space="0" w:sz="0" w:val="nil"/>
-                <w:bottom w:space="0" w:sz="0" w:val="nil"/>
-                <w:right w:space="0" w:sz="0" w:val="nil"/>
-                <w:between w:space="0" w:sz="0" w:val="nil"/>
-              </w:pBdr>
-              <w:shd w:fill="auto" w:val="clear"/>
-              <w:spacing w:after="0" w:before="0" w:line="240" w:lineRule="auto"/>
-              <w:ind w:left="0" w:right="0" w:firstLine="0"/>
+              <w:spacing w:line="240" w:lineRule="auto"/>
               <w:contextualSpacing w:val="0"/>
               <w:jc w:val="center"/>
               <w:rPr/>
@@ -285,25 +292,17 @@
           </w:tcPr>
           <w:p>
             <w:pPr>
-              <w:keepNext w:val="0"/>
-              <w:keepLines w:val="0"/>
               <w:widowControl w:val="0"/>
-              <w:pBdr>
-                <w:top w:space="0" w:sz="0" w:val="nil"/>
-                <w:left w:space="0" w:sz="0" w:val="nil"/>
-                <w:bottom w:space="0" w:sz="0" w:val="nil"/>
-                <w:right w:space="0" w:sz="0" w:val="nil"/>
-                <w:between w:space="0" w:sz="0" w:val="nil"/>
-              </w:pBdr>
-              <w:shd w:fill="auto" w:val="clear"/>
-              <w:spacing w:after="0" w:before="0" w:line="240" w:lineRule="auto"/>
-              <w:ind w:left="0" w:right="0" w:firstLine="0"/>
+              <w:spacing w:line="240" w:lineRule="auto"/>
               <w:contextualSpacing w:val="0"/>
               <w:jc w:val="center"/>
-              <w:rPr/>
+              <w:rPr>
+                <w:i w:val="1"/>
+              </w:rPr>
             </w:pPr>
             <w:r>
               <w:rPr>
+                <w:i w:val="1"/>
                 <w:rtl w:val="0"/>
               </w:rPr>
               <w:t xml:space="preserve">k(</w:t>
@@ -312,18 +311,24 @@
               <m:sSub>
                 <m:sSubPr>
                   <m:ctrlPr>
-                    <w:rPr/>
+                    <w:rPr>
+                      <w:i w:val="1"/>
+                    </w:rPr>
                   </m:ctrlPr>
                 </m:sSubPr>
                 <m:e>
                   <m:r>
-                    <w:rPr/>
+                    <w:rPr>
+                      <w:i w:val="1"/>
+                    </w:rPr>
                     <m:t xml:space="preserve">a</m:t>
                   </m:r>
                 </m:e>
                 <m:sub>
                   <m:r>
-                    <w:rPr/>
+                    <w:rPr>
+                      <w:i w:val="1"/>
+                    </w:rPr>
                     <m:t xml:space="preserve">s</m:t>
                   </m:r>
                 </m:sub>
@@ -331,6 +336,7 @@
             </m:oMath>
             <w:r>
               <w:rPr>
+                <w:i w:val="1"/>
                 <w:rtl w:val="0"/>
               </w:rPr>
               <w:t xml:space="preserve">)</w:t>
@@ -350,19 +356,7 @@
           </w:tcPr>
           <w:p>
             <w:pPr>
-              <w:keepNext w:val="0"/>
-              <w:keepLines w:val="0"/>
-              <w:widowControl w:val="0"/>
-              <w:pBdr>
-                <w:top w:space="0" w:sz="0" w:val="nil"/>
-                <w:left w:space="0" w:sz="0" w:val="nil"/>
-                <w:bottom w:space="0" w:sz="0" w:val="nil"/>
-                <w:right w:space="0" w:sz="0" w:val="nil"/>
-                <w:between w:space="0" w:sz="0" w:val="nil"/>
-              </w:pBdr>
-              <w:shd w:fill="auto" w:val="clear"/>
-              <w:spacing w:after="0" w:before="0" w:line="240" w:lineRule="auto"/>
-              <w:ind w:left="0" w:right="0" w:firstLine="0"/>
+              <w:spacing w:line="240" w:lineRule="auto"/>
               <w:contextualSpacing w:val="0"/>
               <w:jc w:val="center"/>
               <w:rPr/>
@@ -408,19 +402,7 @@
           </w:tcPr>
           <w:p>
             <w:pPr>
-              <w:keepNext w:val="0"/>
-              <w:keepLines w:val="0"/>
-              <w:widowControl w:val="0"/>
-              <w:pBdr>
-                <w:top w:space="0" w:sz="0" w:val="nil"/>
-                <w:left w:space="0" w:sz="0" w:val="nil"/>
-                <w:bottom w:space="0" w:sz="0" w:val="nil"/>
-                <w:right w:space="0" w:sz="0" w:val="nil"/>
-                <w:between w:space="0" w:sz="0" w:val="nil"/>
-              </w:pBdr>
-              <w:shd w:fill="auto" w:val="clear"/>
-              <w:spacing w:after="0" w:before="0" w:line="240" w:lineRule="auto"/>
-              <w:ind w:left="0" w:right="0" w:firstLine="0"/>
+              <w:spacing w:line="240" w:lineRule="auto"/>
               <w:contextualSpacing w:val="0"/>
               <w:jc w:val="center"/>
               <w:rPr/>
@@ -466,19 +448,8 @@
           </w:tcPr>
           <w:p>
             <w:pPr>
-              <w:keepNext w:val="0"/>
-              <w:keepLines w:val="0"/>
               <w:widowControl w:val="0"/>
-              <w:pBdr>
-                <w:top w:space="0" w:sz="0" w:val="nil"/>
-                <w:left w:space="0" w:sz="0" w:val="nil"/>
-                <w:bottom w:space="0" w:sz="0" w:val="nil"/>
-                <w:right w:space="0" w:sz="0" w:val="nil"/>
-                <w:between w:space="0" w:sz="0" w:val="nil"/>
-              </w:pBdr>
-              <w:shd w:fill="auto" w:val="clear"/>
-              <w:spacing w:after="0" w:before="0" w:line="240" w:lineRule="auto"/>
-              <w:ind w:left="0" w:right="0" w:firstLine="0"/>
+              <w:spacing w:line="240" w:lineRule="auto"/>
               <w:contextualSpacing w:val="0"/>
               <w:jc w:val="center"/>
               <w:rPr/>
@@ -512,58 +483,6 @@
           </w:p>
         </w:tc>
       </w:tr>
-    </w:tbl>
-    <w:p>
-      <w:pPr>
-        <w:contextualSpacing w:val="0"/>
-        <w:rPr/>
-      </w:pPr>
-      <w:r>
-        <w:rPr>
-          <w:rtl w:val="0"/>
-        </w:rPr>
-        <w:t xml:space="preserve">{#tableData}</w:t>
-      </w:r>
-    </w:p>
-    <w:tbl>
-      <w:tblPr>
-        <w:tblStyle w:val="Table2"/>
-        <w:tblW w:w="9029.0" w:type="dxa"/>
-        <w:jc w:val="left"/>
-        <w:tblInd w:w="100.0" w:type="pct"/>
-        <w:tblBorders>
-          <w:top w:color="000000" w:space="0" w:sz="8" w:val="single"/>
-          <w:left w:color="000000" w:space="0" w:sz="8" w:val="single"/>
-          <w:bottom w:color="000000" w:space="0" w:sz="8" w:val="single"/>
-          <w:right w:color="000000" w:space="0" w:sz="8" w:val="single"/>
-          <w:insideH w:color="000000" w:space="0" w:sz="8" w:val="single"/>
-          <w:insideV w:color="000000" w:space="0" w:sz="8" w:val="single"/>
-        </w:tblBorders>
-        <w:tblLayout w:type="fixed"/>
-        <w:tblLook w:val="0600"/>
-      </w:tblPr>
-      <w:tblGrid>
-        <w:gridCol w:w="1132.25"/>
-        <w:gridCol w:w="1132.25"/>
-        <w:gridCol w:w="1132.25"/>
-        <w:gridCol w:w="1132.25"/>
-        <w:gridCol w:w="1020"/>
-        <w:gridCol w:w="2100"/>
-        <w:gridCol w:w="615"/>
-        <w:gridCol w:w="765"/>
-        <w:tblGridChange w:id="0">
-          <w:tblGrid>
-            <w:gridCol w:w="1132.25"/>
-            <w:gridCol w:w="1132.25"/>
-            <w:gridCol w:w="1132.25"/>
-            <w:gridCol w:w="1132.25"/>
-            <w:gridCol w:w="1020"/>
-            <w:gridCol w:w="2100"/>
-            <w:gridCol w:w="615"/>
-            <w:gridCol w:w="765"/>
-          </w:tblGrid>
-        </w:tblGridChange>
-      </w:tblGrid>
       <w:tr>
         <w:tc>
           <w:tcPr>
@@ -599,7 +518,7 @@
               <w:rPr>
                 <w:rtl w:val="0"/>
               </w:rPr>
-              <w:t xml:space="preserve">{id}</w:t>
+              <w:t xml:space="preserve">{#tableData}{id}</w:t>
             </w:r>
           </w:p>
         </w:tc>
@@ -815,58 +734,7 @@
               <w:rPr>
                 <w:rtl w:val="0"/>
               </w:rPr>
-              <w:t xml:space="preserve">{#unconditionalX}1{/unconditionalX}</w:t>
-            </w:r>
-          </w:p>
-          <w:p>
-            <w:pPr>
-              <w:contextualSpacing w:val="0"/>
-              <w:rPr/>
-            </w:pPr>
-            <w:r>
-              <w:rPr>
-                <w:rtl w:val="0"/>
-              </w:rPr>
-              <w:t xml:space="preserve">{^unconditionalX}</w:t>
-            </w:r>
-          </w:p>
-          <w:p>
-            <w:pPr>
-              <w:ind w:firstLine="720"/>
-              <w:contextualSpacing w:val="0"/>
-              <w:rPr/>
-            </w:pPr>
-            <w:r>
-              <w:rPr>
-                <w:rtl w:val="0"/>
-              </w:rPr>
-              <w:t xml:space="preserve">{#x}</w:t>
-            </w:r>
-          </w:p>
-          <w:p>
-            <w:pPr>
-              <w:ind w:left="720" w:firstLine="720"/>
-              <w:contextualSpacing w:val="0"/>
-              <w:rPr/>
-            </w:pPr>
-            <w:r>
-              <w:rPr>
-                <w:rtl w:val="0"/>
-              </w:rPr>
-              <w:t xml:space="preserve">{#inverted}</w:t>
-            </w:r>
-          </w:p>
-          <w:p>
-            <w:pPr>
-              <w:ind w:left="720" w:firstLine="720"/>
-              <w:contextualSpacing w:val="0"/>
-              <w:rPr/>
-            </w:pPr>
-            <w:r>
-              <w:rPr>
-                <w:rtl w:val="0"/>
-              </w:rPr>
-              <w:tab/>
+              <w:t xml:space="preserve">{#unconditionalX}1{/unconditionalX}{^unconditionalX}{#x}{#inverted}</w:t>
             </w:r>
             <m:oMath>
               <m:sSub>
@@ -876,43 +744,25 @@
                   </m:ctrlPr>
                 </m:sSubPr>
                 <m:e>
-                  <m:sSub>
+                  <m:bar>
+                    <m:barPr>
+                      <m:pos/>
+                      <m:ctrlPr>
+                        <w:rPr/>
+                      </m:ctrlPr>
+                    </m:barPr>
                     <m:e>
-                      <m:bar>
-                        <m:barPr>
-                          <m:pos/>
-                          <m:ctrlPr>
-                            <w:rPr/>
-                          </m:ctrlPr>
-                        </m:barPr>
-                        <m:e>
-                          <m:r>
-                            <w:rPr/>
-                            <m:t xml:space="preserve">x</m:t>
-                          </m:r>
-                        </m:e>
-                      </m:bar>
+                      <m:r>
+                        <w:rPr/>
+                        <m:t xml:space="preserve">x</m:t>
+                      </m:r>
                     </m:e>
-                    <m:sub/>
-                  </m:sSub>
+                  </m:bar>
                 </m:e>
                 <m:sub>
                   <m:r>
                     <w:rPr/>
-                    <m:t xml:space="preserve">{</m:t>
-                  </m:r>
-                  <m:r>
-                    <w:rPr>
-                      <w:rFonts w:ascii="Courier New" w:cs="Courier New" w:eastAsia="Courier New" w:hAnsi="Courier New"/>
-                      <w:color w:val="9cdcfe"/>
-                      <w:sz w:val="18"/>
-                      <w:szCs w:val="18"/>
-                    </w:rPr>
-                    <m:t xml:space="preserve">conditionalId</m:t>
-                  </m:r>
-                  <m:r>
-                    <w:rPr/>
-                    <m:t xml:space="preserve">}</m:t>
+                    <m:t xml:space="preserve">{id}</m:t>
                   </m:r>
                 </m:sub>
               </m:sSub>
@@ -921,45 +771,7 @@
               <w:rPr>
                 <w:rtl w:val="0"/>
               </w:rPr>
-            </w:r>
-          </w:p>
-          <w:p>
-            <w:pPr>
-              <w:ind w:left="720" w:firstLine="720"/>
-              <w:contextualSpacing w:val="0"/>
-              <w:rPr/>
-            </w:pPr>
-            <w:r>
-              <w:rPr>
-                <w:rtl w:val="0"/>
-              </w:rPr>
-              <w:t xml:space="preserve">{/inverted}</w:t>
-            </w:r>
-          </w:p>
-          <w:p>
-            <w:pPr>
-              <w:ind w:left="720" w:firstLine="720"/>
-              <w:contextualSpacing w:val="0"/>
-              <w:rPr/>
-            </w:pPr>
-            <w:r>
-              <w:rPr>
-                <w:rtl w:val="0"/>
-              </w:rPr>
-              <w:t xml:space="preserve">{^inverted}</w:t>
-            </w:r>
-          </w:p>
-          <w:p>
-            <w:pPr>
-              <w:ind w:left="720" w:firstLine="720"/>
-              <w:contextualSpacing w:val="0"/>
-              <w:rPr/>
-            </w:pPr>
-            <w:r>
-              <w:rPr>
-                <w:rtl w:val="0"/>
-              </w:rPr>
-              <w:tab/>
+              <w:t xml:space="preserve">{/}{^inverted}</w:t>
             </w:r>
             <m:oMath>
               <m:sSub>
@@ -986,7 +798,7 @@
                       <w:sz w:val="18"/>
                       <w:szCs w:val="18"/>
                     </w:rPr>
-                    <m:t xml:space="preserve">conditionalId</m:t>
+                    <m:t xml:space="preserve">id</m:t>
                   </m:r>
                   <m:r>
                     <w:rPr/>
@@ -999,44 +811,7 @@
               <w:rPr>
                 <w:rtl w:val="0"/>
               </w:rPr>
-            </w:r>
-          </w:p>
-          <w:p>
-            <w:pPr>
-              <w:ind w:left="720" w:firstLine="720"/>
-              <w:contextualSpacing w:val="0"/>
-              <w:rPr/>
-            </w:pPr>
-            <w:r>
-              <w:rPr>
-                <w:rtl w:val="0"/>
-              </w:rPr>
-              <w:t xml:space="preserve">{/inverted}</w:t>
-            </w:r>
-          </w:p>
-          <w:p>
-            <w:pPr>
-              <w:ind w:firstLine="720"/>
-              <w:contextualSpacing w:val="0"/>
-              <w:rPr/>
-            </w:pPr>
-            <w:r>
-              <w:rPr>
-                <w:rtl w:val="0"/>
-              </w:rPr>
-              <w:t xml:space="preserve">{/x}</w:t>
-            </w:r>
-          </w:p>
-          <w:p>
-            <w:pPr>
-              <w:contextualSpacing w:val="0"/>
-              <w:rPr/>
-            </w:pPr>
-            <w:r>
-              <w:rPr>
-                <w:rtl w:val="0"/>
-              </w:rPr>
-              <w:t xml:space="preserve">{/unconditionalX}</w:t>
+              <w:t xml:space="preserve">{/}{#isNotLastItem},{/}{/x}{/unconditionalX}</w:t>
             </w:r>
           </w:p>
         </w:tc>
@@ -1060,19 +835,7 @@
               <w:rPr>
                 <w:rtl w:val="0"/>
               </w:rPr>
-              <w:t xml:space="preserve">{#hasY}-{/hasY}</w:t>
-            </w:r>
-          </w:p>
-          <w:p>
-            <w:pPr>
-              <w:contextualSpacing w:val="0"/>
-              <w:rPr/>
-            </w:pPr>
-            <w:r>
-              <w:rPr>
-                <w:rtl w:val="0"/>
-              </w:rPr>
-              <w:t xml:space="preserve">{^hasY}{#y}</w:t>
+              <w:t xml:space="preserve">{#y.length &lt; 1}-{/}{#y.length &gt; 0}{#y}</w:t>
             </w:r>
             <m:oMath>
               <m:sSub>
@@ -1099,7 +862,7 @@
               <w:rPr>
                 <w:rtl w:val="0"/>
               </w:rPr>
-              <w:t xml:space="preserve">{/y}{/hasY}</w:t>
+              <w:t xml:space="preserve">{#isNotLastItem},{/}{/y}{/}</w:t>
             </w:r>
           </w:p>
         </w:tc>
@@ -1130,14 +893,14 @@
               <w:spacing w:after="0" w:before="0" w:line="240" w:lineRule="auto"/>
               <w:ind w:left="0" w:right="0" w:firstLine="0"/>
               <w:contextualSpacing w:val="0"/>
-              <w:jc w:val="left"/>
+              <w:jc w:val="both"/>
               <w:rPr/>
             </w:pPr>
             <w:r>
               <w:rPr>
                 <w:rtl w:val="0"/>
               </w:rPr>
-              <w:t xml:space="preserve">{f}</w:t>
+              <w:t xml:space="preserve">{f}{/tableData}</w:t>
             </w:r>
           </w:p>
         </w:tc>
@@ -1152,30 +915,6 @@
         <w:rPr>
           <w:rtl w:val="0"/>
         </w:rPr>
-        <w:t xml:space="preserve">{/tableData}</w:t>
-      </w:r>
-    </w:p>
-    <w:p>
-      <w:pPr>
-        <w:contextualSpacing w:val="0"/>
-        <w:rPr/>
-      </w:pPr>
-      <w:r>
-        <w:rPr>
-          <w:rtl w:val="0"/>
-        </w:rPr>
-      </w:r>
-    </w:p>
-    <w:p>
-      <w:pPr>
-        <w:contextualSpacing w:val="0"/>
-        <w:rPr/>
-      </w:pPr>
-      <w:r>
-        <w:rPr>
-          <w:rtl w:val="0"/>
-        </w:rPr>
-        <w:t xml:space="preserve">Автомат типа {#isMiliType}Мили{/isMiliType}{^isMiliType}Мура{/isMiliType}</w:t>
       </w:r>
     </w:p>
     <w:p>
@@ -1259,25 +998,85 @@
             </m:ctrlPr>
           </m:sSubPr>
           <m:e>
-            <m:sSub>
+            <m:bar>
+              <m:barPr>
+                <m:pos/>
+                <m:ctrlPr>
+                  <w:rPr/>
+                </m:ctrlPr>
+              </m:barPr>
               <m:e>
-                <m:bar>
-                  <m:barPr>
-                    <m:pos/>
-                    <m:ctrlPr>
-                      <w:rPr/>
-                    </m:ctrlPr>
-                  </m:barPr>
-                  <m:e>
-                    <m:r>
-                      <w:rPr/>
-                      <m:t xml:space="preserve">x</m:t>
-                    </m:r>
-                  </m:e>
-                </m:bar>
+                <m:r>
+                  <w:rPr/>
+                  <m:t xml:space="preserve">x</m:t>
+                </m:r>
               </m:e>
-              <m:sub/>
-            </m:sSub>
+            </m:bar>
+          </m:e>
+          <m:sub>
+            <m:r>
+              <w:rPr/>
+              <m:t xml:space="preserve">{id}</m:t>
+            </m:r>
+          </m:sub>
+        </m:sSub>
+      </m:oMath>
+      <w:r>
+        <w:rPr>
+          <w:rtl w:val="0"/>
+        </w:rPr>
+      </w:r>
+    </w:p>
+    <w:p>
+      <w:pPr>
+        <w:ind w:left="720" w:firstLine="720"/>
+        <w:contextualSpacing w:val="0"/>
+        <w:rPr/>
+      </w:pPr>
+      <w:r>
+        <w:rPr>
+          <w:rtl w:val="0"/>
+        </w:rPr>
+        <w:t xml:space="preserve">{/}</w:t>
+      </w:r>
+    </w:p>
+    <w:p>
+      <w:pPr>
+        <w:ind w:left="720" w:firstLine="720"/>
+        <w:contextualSpacing w:val="0"/>
+        <w:rPr/>
+      </w:pPr>
+      <w:r>
+        <w:rPr>
+          <w:rtl w:val="0"/>
+        </w:rPr>
+        <w:t xml:space="preserve">{^inverted}</w:t>
+      </w:r>
+    </w:p>
+    <w:p>
+      <w:pPr>
+        <w:ind w:left="720" w:firstLine="720"/>
+        <w:contextualSpacing w:val="0"/>
+        <w:rPr/>
+      </w:pPr>
+      <w:r>
+        <w:rPr>
+          <w:rtl w:val="0"/>
+        </w:rPr>
+        <w:tab/>
+      </w:r>
+      <m:oMath>
+        <m:sSub>
+          <m:sSubPr>
+            <m:ctrlPr>
+              <w:rPr/>
+            </m:ctrlPr>
+          </m:sSubPr>
+          <m:e>
+            <m:r>
+              <w:rPr/>
+              <m:t xml:space="preserve">x</m:t>
+            </m:r>
           </m:e>
           <m:sub>
             <m:r>
@@ -1291,7 +1090,7 @@
                 <w:sz w:val="18"/>
                 <w:szCs w:val="18"/>
               </w:rPr>
-              <m:t xml:space="preserve">conditionalId</m:t>
+              <m:t xml:space="preserve">id</m:t>
             </m:r>
             <m:r>
               <w:rPr/>
@@ -1316,7 +1115,7 @@
         <w:rPr>
           <w:rtl w:val="0"/>
         </w:rPr>
-        <w:t xml:space="preserve">{/inverted}</w:t>
+        <w:t xml:space="preserve">{/}</w:t>
       </w:r>
     </w:p>
     <w:p>
@@ -1329,20 +1128,94 @@
         <w:rPr>
           <w:rtl w:val="0"/>
         </w:rPr>
-        <w:t xml:space="preserve">{^inverted}</w:t>
-      </w:r>
-    </w:p>
-    <w:p>
-      <w:pPr>
-        <w:ind w:left="720" w:firstLine="720"/>
-        <w:contextualSpacing w:val="0"/>
-        <w:rPr/>
-      </w:pPr>
-      <w:r>
-        <w:rPr>
-          <w:rtl w:val="0"/>
-        </w:rPr>
-        <w:tab/>
+        <w:t xml:space="preserve">{#isNotLastItem},{/}</w:t>
+      </w:r>
+    </w:p>
+    <w:p>
+      <w:pPr>
+        <w:ind w:firstLine="720"/>
+        <w:contextualSpacing w:val="0"/>
+        <w:rPr/>
+      </w:pPr>
+      <w:r>
+        <w:rPr>
+          <w:rtl w:val="0"/>
+        </w:rPr>
+        <w:t xml:space="preserve">{/x}</w:t>
+      </w:r>
+    </w:p>
+    <w:p>
+      <w:pPr>
+        <w:ind w:left="0" w:firstLine="0"/>
+        <w:contextualSpacing w:val="0"/>
+        <w:rPr/>
+      </w:pPr>
+      <w:r>
+        <w:rPr>
+          <w:rtl w:val="0"/>
+        </w:rPr>
+        <w:t xml:space="preserve">{/unconditionalX}</w:t>
+      </w:r>
+    </w:p>
+    <w:p>
+      <w:pPr>
+        <w:ind w:left="0" w:firstLine="0"/>
+        <w:contextualSpacing w:val="0"/>
+        <w:rPr/>
+      </w:pPr>
+      <w:r>
+        <w:rPr>
+          <w:rtl w:val="0"/>
+        </w:rPr>
+      </w:r>
+    </w:p>
+    <w:p>
+      <w:pPr>
+        <w:contextualSpacing w:val="0"/>
+        <w:rPr/>
+      </w:pPr>
+      <w:r>
+        <w:rPr>
+          <w:rtl w:val="0"/>
+        </w:rPr>
+        <w:t xml:space="preserve">{#unconditionalX}1{/unconditionalX}{^unconditionalX}{#x}{#inverted}</w:t>
+      </w:r>
+      <m:oMath>
+        <m:sSub>
+          <m:sSubPr>
+            <m:ctrlPr>
+              <w:rPr/>
+            </m:ctrlPr>
+          </m:sSubPr>
+          <m:e>
+            <m:bar>
+              <m:barPr>
+                <m:pos/>
+                <m:ctrlPr>
+                  <w:rPr/>
+                </m:ctrlPr>
+              </m:barPr>
+              <m:e>
+                <m:r>
+                  <w:rPr/>
+                  <m:t xml:space="preserve">x</m:t>
+                </m:r>
+              </m:e>
+            </m:bar>
+          </m:e>
+          <m:sub>
+            <m:r>
+              <w:rPr/>
+              <m:t xml:space="preserve">{id}</m:t>
+            </m:r>
+          </m:sub>
+        </m:sSub>
+      </m:oMath>
+      <w:r>
+        <w:rPr>
+          <w:rtl w:val="0"/>
+        </w:rPr>
+        <w:t xml:space="preserve">{/}{^inverted}</w:t>
       </w:r>
       <m:oMath>
         <m:sSub>
@@ -1369,7 +1242,7 @@
                 <w:sz w:val="18"/>
                 <w:szCs w:val="18"/>
               </w:rPr>
-              <m:t xml:space="preserve">conditionalId</m:t>
+              <m:t xml:space="preserve">id</m:t>
             </m:r>
             <m:r>
               <w:rPr/>
@@ -1382,32 +1255,7 @@
         <w:rPr>
           <w:rtl w:val="0"/>
         </w:rPr>
-      </w:r>
-    </w:p>
-    <w:p>
-      <w:pPr>
-        <w:ind w:left="720" w:firstLine="720"/>
-        <w:contextualSpacing w:val="0"/>
-        <w:rPr/>
-      </w:pPr>
-      <w:r>
-        <w:rPr>
-          <w:rtl w:val="0"/>
-        </w:rPr>
-        <w:t xml:space="preserve">{/inverted}</w:t>
-      </w:r>
-    </w:p>
-    <w:p>
-      <w:pPr>
-        <w:ind w:firstLine="720"/>
-        <w:contextualSpacing w:val="0"/>
-        <w:rPr/>
-      </w:pPr>
-      <w:r>
-        <w:rPr>
-          <w:rtl w:val="0"/>
-        </w:rPr>
-        <w:t xml:space="preserve">{/x}</w:t>
+        <w:t xml:space="preserve">{/}{#isNotLastItem},{/}{/x}{/unconditionalX}</w:t>
       </w:r>
     </w:p>
     <w:p>
@@ -1420,7 +1268,6 @@
         <w:rPr>
           <w:rtl w:val="0"/>
         </w:rPr>
-        <w:t xml:space="preserve">{/unconditionalX}</w:t>
       </w:r>
     </w:p>
     <w:p>
@@ -1445,7 +1292,7 @@
         <w:rPr>
           <w:rtl w:val="0"/>
         </w:rPr>
-        <w:t xml:space="preserve">{#hasY}-{/hasY}</w:t>
+        <w:t xml:space="preserve">{#y.length &lt; 1}-{/}</w:t>
       </w:r>
     </w:p>
     <w:p>
@@ -1458,7 +1305,7 @@
         <w:rPr>
           <w:rtl w:val="0"/>
         </w:rPr>
-        <w:t xml:space="preserve">{^hasY}{#y}</w:t>
+        <w:t xml:space="preserve">{#y.length &gt; 0}{#y}</w:t>
       </w:r>
       <m:oMath>
         <m:sSub>
@@ -1485,7 +1332,140 @@
         <w:rPr>
           <w:rtl w:val="0"/>
         </w:rPr>
-        <w:t xml:space="preserve">{/y}{/hasY}</w:t>
+        <w:t xml:space="preserve">{#isNotLastItem},{/}{/y}{/}</w:t>
+      </w:r>
+    </w:p>
+    <w:p>
+      <w:pPr>
+        <w:ind w:left="0" w:firstLine="0"/>
+        <w:contextualSpacing w:val="0"/>
+        <w:rPr/>
+      </w:pPr>
+      <w:r>
+        <w:rPr>
+          <w:rtl w:val="0"/>
+        </w:rPr>
+      </w:r>
+    </w:p>
+    <w:p>
+      <w:pPr>
+        <w:contextualSpacing w:val="0"/>
+        <w:rPr/>
+      </w:pPr>
+      <w:r>
+        <w:rPr>
+          <w:rtl w:val="0"/>
+        </w:rPr>
+      </w:r>
+    </w:p>
+    <w:p>
+      <w:pPr>
+        <w:contextualSpacing w:val="0"/>
+        <w:rPr/>
+      </w:pPr>
+      <w:r>
+        <w:rPr>
+          <w:rtl w:val="0"/>
+        </w:rPr>
+      </w:r>
+    </w:p>
+    <w:p>
+      <w:pPr>
+        <w:contextualSpacing w:val="0"/>
+        <w:rPr/>
+      </w:pPr>
+      <w:r>
+        <w:rPr>
+          <w:rtl w:val="0"/>
+        </w:rPr>
+      </w:r>
+    </w:p>
+    <w:p>
+      <w:pPr>
+        <w:contextualSpacing w:val="0"/>
+        <w:rPr/>
+      </w:pPr>
+      <w:r>
+        <w:rPr>
+          <w:rtl w:val="0"/>
+        </w:rPr>
+      </w:r>
+    </w:p>
+    <w:p>
+      <w:pPr>
+        <w:contextualSpacing w:val="0"/>
+        <w:rPr/>
+      </w:pPr>
+      <w:r>
+        <w:rPr>
+          <w:rtl w:val="0"/>
+        </w:rPr>
+      </w:r>
+    </w:p>
+    <w:p>
+      <w:pPr>
+        <w:contextualSpacing w:val="0"/>
+        <w:rPr/>
+      </w:pPr>
+      <w:r>
+        <w:rPr>
+          <w:rtl w:val="0"/>
+        </w:rPr>
+      </w:r>
+    </w:p>
+    <w:p>
+      <w:pPr>
+        <w:contextualSpacing w:val="0"/>
+        <w:rPr/>
+      </w:pPr>
+      <w:r>
+        <w:rPr>
+          <w:rtl w:val="0"/>
+        </w:rPr>
+      </w:r>
+    </w:p>
+    <w:p>
+      <w:pPr>
+        <w:contextualSpacing w:val="0"/>
+        <w:rPr/>
+      </w:pPr>
+      <w:r>
+        <w:rPr>
+          <w:rtl w:val="0"/>
+        </w:rPr>
+      </w:r>
+    </w:p>
+    <w:p>
+      <w:pPr>
+        <w:contextualSpacing w:val="0"/>
+        <w:rPr/>
+      </w:pPr>
+      <w:r>
+        <w:rPr>
+          <w:rtl w:val="0"/>
+        </w:rPr>
+      </w:r>
+    </w:p>
+    <w:p>
+      <w:pPr>
+        <w:contextualSpacing w:val="0"/>
+        <w:rPr/>
+      </w:pPr>
+      <w:r>
+        <w:rPr>
+          <w:rtl w:val="0"/>
+        </w:rPr>
+      </w:r>
+    </w:p>
+    <w:p>
+      <w:pPr>
+        <w:contextualSpacing w:val="0"/>
+        <w:rPr/>
+      </w:pPr>
+      <w:r>
+        <w:rPr>
+          <w:rtl w:val="0"/>
+        </w:rPr>
       </w:r>
     </w:p>
     <w:p>
@@ -1553,7 +1533,7 @@
         <w:rPr>
           <w:rtl w:val="0"/>
         </w:rPr>
-        <w:t xml:space="preserve">{#outputBooleanFunctions}</w:t>
+        <w:t xml:space="preserve">{#outputFunctions}</w:t>
       </w:r>
     </w:p>
     <w:p>
@@ -1583,7 +1563,7 @@
           <m:sub>
             <m:r>
               <w:rPr/>
-              <m:t xml:space="preserve">{index}</m:t>
+              <m:t xml:space="preserve">{$index + 1}</m:t>
             </m:r>
           </m:sub>
         </m:sSub>
@@ -1596,91 +1576,42 @@
         <w:rPr>
           <w:rtl w:val="0"/>
         </w:rPr>
-      </w:r>
-    </w:p>
-    <w:p>
-      <w:pPr>
-        <w:ind w:firstLine="720"/>
-        <w:contextualSpacing w:val="0"/>
-        <w:rPr/>
-      </w:pPr>
-      <w:r>
-        <w:rPr>
-          <w:rtl w:val="0"/>
-        </w:rPr>
-        <w:t xml:space="preserve">{#expression.operands}</w:t>
-      </w:r>
-    </w:p>
-    <w:p>
-      <w:pPr>
-        <w:contextualSpacing w:val="0"/>
-        <w:rPr/>
-      </w:pPr>
-      <w:r>
-        <w:rPr>
-          <w:rtl w:val="0"/>
-        </w:rPr>
-        <w:tab/>
-        <w:tab/>
-        <w:t xml:space="preserve">{#isExpression}</w:t>
-      </w:r>
-      <m:oMath>
-        <m:r>
-          <w:rPr/>
-          <m:t xml:space="preserve">expression</m:t>
-        </m:r>
-      </m:oMath>
-      <w:r>
-        <w:rPr>
-          <w:rtl w:val="0"/>
-        </w:rPr>
-        <w:t xml:space="preserve">{/isExpression}</w:t>
-      </w:r>
-    </w:p>
-    <w:p>
-      <w:pPr>
-        <w:contextualSpacing w:val="0"/>
-        <w:rPr/>
-      </w:pPr>
-      <w:r>
-        <w:rPr>
-          <w:rtl w:val="0"/>
-        </w:rPr>
-        <w:tab/>
-        <w:tab/>
-        <w:t xml:space="preserve">{^isExpression}</w:t>
-      </w:r>
-    </w:p>
-    <w:p>
-      <w:pPr>
-        <w:contextualSpacing w:val="0"/>
-        <w:rPr/>
-      </w:pPr>
-      <w:r>
-        <w:rPr>
-          <w:rtl w:val="0"/>
-        </w:rPr>
-        <w:tab/>
-        <w:tab/>
-        <w:tab/>
-        <w:t xml:space="preserve">{#inverted}</w:t>
+        <w:t xml:space="preserve"> {#boolean.operands}{#isExpression}{#operands}{#inverted}</w:t>
       </w:r>
       <m:oMath>
         <m:sSub>
           <m:sSubPr>
             <m:ctrlPr>
-              <w:rPr/>
+              <w:rPr>
+                <w:rFonts w:ascii="Cambria" w:cs="Cambria" w:eastAsia="Cambria" w:hAnsi="Cambria"/>
+              </w:rPr>
             </m:ctrlPr>
           </m:sSubPr>
           <m:e>
-            <m:r>
-              <w:rPr/>
-              <m:t xml:space="preserve">{sign}</m:t>
-            </m:r>
+            <m:bar>
+              <m:barPr>
+                <m:pos/>
+                <m:ctrlPr>
+                  <w:rPr>
+                    <w:rFonts w:ascii="Cambria" w:cs="Cambria" w:eastAsia="Cambria" w:hAnsi="Cambria"/>
+                  </w:rPr>
+                </m:ctrlPr>
+              </m:barPr>
+              <m:e>
+                <m:r>
+                  <w:rPr>
+                    <w:rFonts w:ascii="Cambria" w:cs="Cambria" w:eastAsia="Cambria" w:hAnsi="Cambria"/>
+                  </w:rPr>
+                  <m:t xml:space="preserve">{sign}</m:t>
+                </m:r>
+              </m:e>
+            </m:bar>
           </m:e>
           <m:sub>
             <m:r>
-              <w:rPr/>
+              <w:rPr>
+                <w:rFonts w:ascii="Cambria" w:cs="Cambria" w:eastAsia="Cambria" w:hAnsi="Cambria"/>
+              </w:rPr>
               <m:t xml:space="preserve">{id}</m:t>
             </m:r>
           </m:sub>
@@ -1690,11 +1621,637 @@
         <w:rPr>
           <w:rtl w:val="0"/>
         </w:rPr>
+        <w:t xml:space="preserve">{/inverted}{^inverted}</w:t>
+      </w:r>
+      <m:oMath>
+        <m:sSub>
+          <m:sSubPr>
+            <m:ctrlPr>
+              <w:rPr/>
+            </m:ctrlPr>
+          </m:sSubPr>
+          <m:e>
+            <m:r>
+              <w:rPr/>
+              <m:t xml:space="preserve">{sign}</m:t>
+            </m:r>
+          </m:e>
+          <m:sub>
+            <m:r>
+              <w:rPr/>
+              <m:t xml:space="preserve">{id}</m:t>
+            </m:r>
+          </m:sub>
+        </m:sSub>
+      </m:oMath>
+      <w:r>
+        <w:rPr>
+          <w:rtl w:val="0"/>
+        </w:rPr>
+        <w:t xml:space="preserve">{/inverted}{/operands}{/isExpression}{^isExpression}{#inverted}</w:t>
+      </w:r>
+      <m:oMath>
+        <m:sSub>
+          <m:sSubPr>
+            <m:ctrlPr>
+              <w:rPr>
+                <w:rFonts w:ascii="Cambria" w:cs="Cambria" w:eastAsia="Cambria" w:hAnsi="Cambria"/>
+              </w:rPr>
+            </m:ctrlPr>
+          </m:sSubPr>
+          <m:e>
+            <m:bar>
+              <m:barPr>
+                <m:pos/>
+                <m:ctrlPr>
+                  <w:rPr>
+                    <w:rFonts w:ascii="Cambria" w:cs="Cambria" w:eastAsia="Cambria" w:hAnsi="Cambria"/>
+                  </w:rPr>
+                </m:ctrlPr>
+              </m:barPr>
+              <m:e>
+                <m:r>
+                  <w:rPr>
+                    <w:rFonts w:ascii="Cambria" w:cs="Cambria" w:eastAsia="Cambria" w:hAnsi="Cambria"/>
+                  </w:rPr>
+                  <m:t xml:space="preserve">{sign}</m:t>
+                </m:r>
+              </m:e>
+            </m:bar>
+          </m:e>
+          <m:sub>
+            <m:r>
+              <w:rPr>
+                <w:rFonts w:ascii="Cambria" w:cs="Cambria" w:eastAsia="Cambria" w:hAnsi="Cambria"/>
+              </w:rPr>
+              <m:t xml:space="preserve">{id}</m:t>
+            </m:r>
+          </m:sub>
+        </m:sSub>
+      </m:oMath>
+      <w:r>
+        <w:rPr>
+          <w:rtl w:val="0"/>
+        </w:rPr>
+        <w:t xml:space="preserve">{/inverted}{^inverted}</w:t>
+      </w:r>
+      <m:oMath>
+        <m:sSub>
+          <m:sSubPr>
+            <m:ctrlPr>
+              <w:rPr/>
+            </m:ctrlPr>
+          </m:sSubPr>
+          <m:e>
+            <m:r>
+              <w:rPr/>
+              <m:t xml:space="preserve">{sign}</m:t>
+            </m:r>
+          </m:e>
+          <m:sub>
+            <m:r>
+              <w:rPr/>
+              <m:t xml:space="preserve">{id}</m:t>
+            </m:r>
+          </m:sub>
+        </m:sSub>
+      </m:oMath>
+      <w:r>
+        <w:rPr>
+          <w:rtl w:val="0"/>
+        </w:rPr>
+        <w:t xml:space="preserve">{/inverted}{/isExpression}{#isNotLastItem} {expressionSign} {/}{/boolean.operands} = {#sheffer.operands}{#isExpression}({#operands}{#inverted}</w:t>
+      </w:r>
+      <m:oMathPara>
+        <m:oMathParaPr>
+          <m:jc m:val="left"/>
+        </m:oMathParaPr>
+        <m:oMath>
+          <m:sSub>
+            <m:sSubPr>
+              <m:ctrlPr>
+                <w:rPr>
+                  <w:rFonts w:ascii="Cambria" w:cs="Cambria" w:eastAsia="Cambria" w:hAnsi="Cambria"/>
+                </w:rPr>
+              </m:ctrlPr>
+            </m:sSubPr>
+            <m:e>
+              <m:bar>
+                <m:barPr>
+                  <m:pos/>
+                  <m:ctrlPr>
+                    <w:rPr>
+                      <w:rFonts w:ascii="Cambria" w:cs="Cambria" w:eastAsia="Cambria" w:hAnsi="Cambria"/>
+                    </w:rPr>
+                  </m:ctrlPr>
+                </m:barPr>
+                <m:e>
+                  <m:r>
+                    <w:rPr>
+                      <w:rFonts w:ascii="Cambria" w:cs="Cambria" w:eastAsia="Cambria" w:hAnsi="Cambria"/>
+                    </w:rPr>
+                    <m:t xml:space="preserve">{sign}</m:t>
+                  </m:r>
+                </m:e>
+              </m:bar>
+            </m:e>
+            <m:sub>
+              <m:r>
+                <w:rPr>
+                  <w:rFonts w:ascii="Cambria" w:cs="Cambria" w:eastAsia="Cambria" w:hAnsi="Cambria"/>
+                </w:rPr>
+                <m:t xml:space="preserve">{id}</m:t>
+              </m:r>
+            </m:sub>
+          </m:sSub>
+        </m:oMath>
+      </m:oMathPara>
+      <w:r>
+        <w:rPr>
+          <w:rtl w:val="0"/>
+        </w:rPr>
+        <w:t xml:space="preserve">{/inverted}{^inverted}</w:t>
+      </w:r>
+      <m:oMath>
+        <m:sSub>
+          <m:sSubPr>
+            <m:ctrlPr>
+              <w:rPr/>
+            </m:ctrlPr>
+          </m:sSubPr>
+          <m:e>
+            <m:r>
+              <w:rPr/>
+              <m:t xml:space="preserve">{sign}</m:t>
+            </m:r>
+          </m:e>
+          <m:sub>
+            <m:r>
+              <w:rPr/>
+              <m:t xml:space="preserve">{id}</m:t>
+            </m:r>
+          </m:sub>
+        </m:sSub>
+      </m:oMath>
+      <w:r>
+        <w:rPr>
+          <w:rtl w:val="0"/>
+        </w:rPr>
+        <w:t xml:space="preserve">{/inverted}{#isNotLastItem} {expressionSign} {/}{/operands}){/isExpression}{^isExpression}{#isConstantOperand}1{/isConstantOperand}{^isConstantOperand}{#inverted}</w:t>
+      </w:r>
+      <m:oMath>
+        <m:sSub>
+          <m:sSubPr>
+            <m:ctrlPr>
+              <w:rPr>
+                <w:rFonts w:ascii="Cambria" w:cs="Cambria" w:eastAsia="Cambria" w:hAnsi="Cambria"/>
+              </w:rPr>
+            </m:ctrlPr>
+          </m:sSubPr>
+          <m:e>
+            <m:bar>
+              <m:barPr>
+                <m:pos/>
+                <m:ctrlPr>
+                  <w:rPr>
+                    <w:rFonts w:ascii="Cambria" w:cs="Cambria" w:eastAsia="Cambria" w:hAnsi="Cambria"/>
+                  </w:rPr>
+                </m:ctrlPr>
+              </m:barPr>
+              <m:e>
+                <m:r>
+                  <w:rPr>
+                    <w:rFonts w:ascii="Cambria" w:cs="Cambria" w:eastAsia="Cambria" w:hAnsi="Cambria"/>
+                  </w:rPr>
+                  <m:t xml:space="preserve">{sign}</m:t>
+                </m:r>
+              </m:e>
+            </m:bar>
+          </m:e>
+          <m:sub>
+            <m:r>
+              <w:rPr>
+                <w:rFonts w:ascii="Cambria" w:cs="Cambria" w:eastAsia="Cambria" w:hAnsi="Cambria"/>
+              </w:rPr>
+              <m:t xml:space="preserve">{id}</m:t>
+            </m:r>
+          </m:sub>
+        </m:sSub>
+      </m:oMath>
+      <w:r>
+        <w:rPr>
+          <w:rtl w:val="0"/>
+        </w:rPr>
+        <w:t xml:space="preserve">{/inverted}{^inverted}</w:t>
+      </w:r>
+      <m:oMath>
+        <m:sSub>
+          <m:sSubPr>
+            <m:ctrlPr>
+              <w:rPr/>
+            </m:ctrlPr>
+          </m:sSubPr>
+          <m:e>
+            <m:r>
+              <w:rPr/>
+              <m:t xml:space="preserve">{sign}</m:t>
+            </m:r>
+          </m:e>
+          <m:sub>
+            <m:r>
+              <w:rPr/>
+              <m:t xml:space="preserve">{id}</m:t>
+            </m:r>
+          </m:sub>
+        </m:sSub>
+      </m:oMath>
+      <w:r>
+        <w:rPr>
+          <w:rtl w:val="0"/>
+        </w:rPr>
+        <w:t xml:space="preserve">{/inverted}{/isConstantOperand}{/isExpression}{#isNotLastItem} {expressionSign} {/}{/sheffer.operands}</w:t>
+      </w:r>
+    </w:p>
+    <w:p>
+      <w:pPr>
+        <w:contextualSpacing w:val="0"/>
+        <w:rPr/>
+      </w:pPr>
+      <w:r>
+        <w:rPr>
+          <w:rtl w:val="0"/>
+        </w:rPr>
+        <w:t xml:space="preserve">{/outputFunctions}</w:t>
+      </w:r>
+    </w:p>
+    <w:p>
+      <w:pPr>
+        <w:contextualSpacing w:val="0"/>
+        <w:rPr/>
+      </w:pPr>
+      <w:r>
+        <w:rPr>
+          <w:rtl w:val="0"/>
+        </w:rPr>
+      </w:r>
+    </w:p>
+    <w:p>
+      <w:pPr>
+        <w:contextualSpacing w:val="0"/>
+        <w:rPr/>
+      </w:pPr>
+      <w:r>
+        <w:rPr>
+          <w:rtl w:val="0"/>
+        </w:rPr>
+      </w:r>
+    </w:p>
+    <w:p>
+      <w:pPr>
+        <w:contextualSpacing w:val="0"/>
+        <w:rPr/>
+      </w:pPr>
+      <w:r>
+        <w:rPr>
+          <w:rtl w:val="0"/>
+        </w:rPr>
+        <w:t xml:space="preserve">{#outputFunctions}</w:t>
+      </w:r>
+    </w:p>
+    <w:p>
+      <w:pPr>
+        <w:contextualSpacing w:val="0"/>
+        <w:rPr/>
+      </w:pPr>
+      <w:r>
+        <w:rPr>
+          <w:rtl w:val="0"/>
+        </w:rPr>
+        <w:t xml:space="preserve"> </w:t>
+      </w:r>
+      <m:oMath>
+        <m:sSub>
+          <m:sSubPr>
+            <m:ctrlPr>
+              <w:rPr/>
+            </m:ctrlPr>
+          </m:sSubPr>
+          <m:e>
+            <m:r>
+              <w:rPr/>
+              <m:t xml:space="preserve">y</m:t>
+            </m:r>
+          </m:e>
+          <m:sub>
+            <m:r>
+              <w:rPr/>
+              <m:t xml:space="preserve">{$index + 1}</m:t>
+            </m:r>
+          </m:sub>
+        </m:sSub>
+        <m:r>
+          <w:rPr/>
+          <m:t xml:space="preserve">=</m:t>
+        </m:r>
+      </m:oMath>
+      <w:r>
+        <w:rPr>
+          <w:rtl w:val="0"/>
+        </w:rPr>
+      </w:r>
+    </w:p>
+    <w:p>
+      <w:pPr>
+        <w:ind w:firstLine="720"/>
+        <w:contextualSpacing w:val="0"/>
+        <w:rPr/>
+      </w:pPr>
+      <w:r>
+        <w:rPr>
+          <w:rtl w:val="0"/>
+        </w:rPr>
+        <w:t xml:space="preserve">{#boolean.operands}</w:t>
+      </w:r>
+    </w:p>
+    <w:p>
+      <w:pPr>
+        <w:contextualSpacing w:val="0"/>
+        <w:rPr/>
+      </w:pPr>
+      <w:r>
+        <w:rPr>
+          <w:rtl w:val="0"/>
+        </w:rPr>
+        <w:tab/>
+        <w:tab/>
+        <w:t xml:space="preserve">{#isExpression}</w:t>
+      </w:r>
+    </w:p>
+    <w:p>
+      <w:pPr>
+        <w:contextualSpacing w:val="0"/>
+        <w:rPr/>
+      </w:pPr>
+      <w:r>
+        <w:rPr>
+          <w:rtl w:val="0"/>
+        </w:rPr>
+        <w:tab/>
+        <w:tab/>
+        <w:tab/>
+        <w:t xml:space="preserve">{#operands}</w:t>
+      </w:r>
+    </w:p>
+    <w:p>
+      <w:pPr>
+        <w:contextualSpacing w:val="0"/>
+        <w:rPr/>
+      </w:pPr>
+      <w:r>
+        <w:rPr>
+          <w:rtl w:val="0"/>
+        </w:rPr>
+        <w:tab/>
+        <w:tab/>
+        <w:tab/>
+        <w:tab/>
+        <w:t xml:space="preserve">{#inverted}</w:t>
+      </w:r>
+      <m:oMath>
+        <m:sSub>
+          <m:sSubPr>
+            <m:ctrlPr>
+              <w:rPr>
+                <w:rFonts w:ascii="Cambria" w:cs="Cambria" w:eastAsia="Cambria" w:hAnsi="Cambria"/>
+              </w:rPr>
+            </m:ctrlPr>
+          </m:sSubPr>
+          <m:e>
+            <m:bar>
+              <m:barPr>
+                <m:pos/>
+                <m:ctrlPr>
+                  <w:rPr>
+                    <w:rFonts w:ascii="Cambria" w:cs="Cambria" w:eastAsia="Cambria" w:hAnsi="Cambria"/>
+                  </w:rPr>
+                </m:ctrlPr>
+              </m:barPr>
+              <m:e>
+                <m:r>
+                  <w:rPr>
+                    <w:rFonts w:ascii="Cambria" w:cs="Cambria" w:eastAsia="Cambria" w:hAnsi="Cambria"/>
+                  </w:rPr>
+                  <m:t xml:space="preserve">{sign}</m:t>
+                </m:r>
+              </m:e>
+            </m:bar>
+          </m:e>
+          <m:sub>
+            <m:r>
+              <w:rPr>
+                <w:rFonts w:ascii="Cambria" w:cs="Cambria" w:eastAsia="Cambria" w:hAnsi="Cambria"/>
+              </w:rPr>
+              <m:t xml:space="preserve">{id}</m:t>
+            </m:r>
+          </m:sub>
+        </m:sSub>
+      </m:oMath>
+      <w:r>
+        <w:rPr>
+          <w:rtl w:val="0"/>
+        </w:rPr>
         <w:t xml:space="preserve">{/inverted}</w:t>
       </w:r>
     </w:p>
     <w:p>
       <w:pPr>
+        <w:contextualSpacing w:val="0"/>
+        <w:rPr/>
+      </w:pPr>
+      <w:r>
+        <w:rPr>
+          <w:rtl w:val="0"/>
+        </w:rPr>
+        <w:tab/>
+        <w:tab/>
+        <w:tab/>
+        <w:tab/>
+        <w:t xml:space="preserve">{^inverted}</w:t>
+      </w:r>
+      <m:oMath>
+        <m:sSub>
+          <m:sSubPr>
+            <m:ctrlPr>
+              <w:rPr/>
+            </m:ctrlPr>
+          </m:sSubPr>
+          <m:e>
+            <m:r>
+              <w:rPr/>
+              <m:t xml:space="preserve">{sign}</m:t>
+            </m:r>
+          </m:e>
+          <m:sub>
+            <m:r>
+              <w:rPr/>
+              <m:t xml:space="preserve">{id}</m:t>
+            </m:r>
+          </m:sub>
+        </m:sSub>
+      </m:oMath>
+      <w:r>
+        <w:rPr>
+          <w:rtl w:val="0"/>
+        </w:rPr>
+        <w:t xml:space="preserve">{/inverted}</w:t>
+      </w:r>
+    </w:p>
+    <w:p>
+      <w:pPr>
+        <w:contextualSpacing w:val="0"/>
+        <w:rPr/>
+      </w:pPr>
+      <w:r>
+        <w:rPr>
+          <w:rtl w:val="0"/>
+        </w:rPr>
+        <w:tab/>
+        <w:tab/>
+        <w:tab/>
+        <w:t xml:space="preserve">{/operands}</w:t>
+      </w:r>
+    </w:p>
+    <w:p>
+      <w:pPr>
+        <w:ind w:left="720" w:firstLine="720"/>
+        <w:contextualSpacing w:val="0"/>
+        <w:rPr/>
+      </w:pPr>
+      <w:r>
+        <w:rPr>
+          <w:rtl w:val="0"/>
+        </w:rPr>
+        <w:t xml:space="preserve">{/isExpression}</w:t>
+      </w:r>
+    </w:p>
+    <w:p>
+      <w:pPr>
+        <w:contextualSpacing w:val="0"/>
+        <w:rPr/>
+      </w:pPr>
+      <w:r>
+        <w:rPr>
+          <w:rtl w:val="0"/>
+        </w:rPr>
+        <w:tab/>
+        <w:tab/>
+        <w:t xml:space="preserve">{^isExpression}</w:t>
+      </w:r>
+    </w:p>
+    <w:p>
+      <w:pPr>
+        <w:contextualSpacing w:val="0"/>
+        <w:rPr/>
+      </w:pPr>
+      <w:r>
+        <w:rPr>
+          <w:rtl w:val="0"/>
+        </w:rPr>
+        <w:tab/>
+        <w:tab/>
+        <w:tab/>
+        <w:t xml:space="preserve">{#inverted}</w:t>
+      </w:r>
+      <m:oMath>
+        <m:sSub>
+          <m:sSubPr>
+            <m:ctrlPr>
+              <w:rPr>
+                <w:rFonts w:ascii="Cambria" w:cs="Cambria" w:eastAsia="Cambria" w:hAnsi="Cambria"/>
+              </w:rPr>
+            </m:ctrlPr>
+          </m:sSubPr>
+          <m:e>
+            <m:bar>
+              <m:barPr>
+                <m:pos/>
+                <m:ctrlPr>
+                  <w:rPr>
+                    <w:rFonts w:ascii="Cambria" w:cs="Cambria" w:eastAsia="Cambria" w:hAnsi="Cambria"/>
+                  </w:rPr>
+                </m:ctrlPr>
+              </m:barPr>
+              <m:e>
+                <m:r>
+                  <w:rPr>
+                    <w:rFonts w:ascii="Cambria" w:cs="Cambria" w:eastAsia="Cambria" w:hAnsi="Cambria"/>
+                  </w:rPr>
+                  <m:t xml:space="preserve">{sign}</m:t>
+                </m:r>
+              </m:e>
+            </m:bar>
+          </m:e>
+          <m:sub>
+            <m:r>
+              <w:rPr>
+                <w:rFonts w:ascii="Cambria" w:cs="Cambria" w:eastAsia="Cambria" w:hAnsi="Cambria"/>
+              </w:rPr>
+              <m:t xml:space="preserve">{id}</m:t>
+            </m:r>
+          </m:sub>
+        </m:sSub>
+      </m:oMath>
+      <w:r>
+        <w:rPr>
+          <w:rtl w:val="0"/>
+        </w:rPr>
+        <w:t xml:space="preserve">{/inverted}</w:t>
+      </w:r>
+    </w:p>
+    <w:p>
+      <w:pPr>
+        <w:contextualSpacing w:val="0"/>
+        <w:rPr/>
+      </w:pPr>
+      <w:r>
+        <w:rPr>
+          <w:rtl w:val="0"/>
+        </w:rPr>
+        <w:tab/>
+        <w:tab/>
+        <w:tab/>
+        <w:t xml:space="preserve">{^inverted}</w:t>
+      </w:r>
+      <m:oMath>
+        <m:sSub>
+          <m:sSubPr>
+            <m:ctrlPr>
+              <w:rPr/>
+            </m:ctrlPr>
+          </m:sSubPr>
+          <m:e>
+            <m:r>
+              <w:rPr/>
+              <m:t xml:space="preserve">{sign}</m:t>
+            </m:r>
+          </m:e>
+          <m:sub>
+            <m:r>
+              <w:rPr/>
+              <m:t xml:space="preserve">{id}</m:t>
+            </m:r>
+          </m:sub>
+        </m:sSub>
+      </m:oMath>
+      <w:r>
+        <w:rPr>
+          <w:rtl w:val="0"/>
+        </w:rPr>
+        <w:t xml:space="preserve">{/inverted}</w:t>
+      </w:r>
+    </w:p>
+    <w:p>
+      <w:pPr>
         <w:ind w:left="1440" w:firstLine="0"/>
         <w:contextualSpacing w:val="0"/>
         <w:rPr/>
@@ -1717,7 +2274,7 @@
           <w:rtl w:val="0"/>
         </w:rPr>
         <w:tab/>
-        <w:t xml:space="preserve">{sign}</w:t>
+        <w:t xml:space="preserve">{#isNotLastItem} {expressionSign} {/}</w:t>
       </w:r>
     </w:p>
     <w:p>
@@ -1730,19 +2287,1587 @@
         <w:rPr>
           <w:rtl w:val="0"/>
         </w:rPr>
-        <w:t xml:space="preserve">{/expression.operands}</w:t>
-      </w:r>
-    </w:p>
-    <w:p>
-      <w:pPr>
-        <w:contextualSpacing w:val="0"/>
-        <w:rPr/>
-      </w:pPr>
-      <w:r>
-        <w:rPr>
-          <w:rtl w:val="0"/>
-        </w:rPr>
-        <w:t xml:space="preserve">{/outputBooleanFunctions}</w:t>
+        <w:t xml:space="preserve">{/boolean.operands}</w:t>
+      </w:r>
+    </w:p>
+    <w:p>
+      <w:pPr>
+        <w:ind w:firstLine="720"/>
+        <w:contextualSpacing w:val="0"/>
+        <w:rPr/>
+      </w:pPr>
+      <w:r>
+        <w:rPr>
+          <w:rtl w:val="0"/>
+        </w:rPr>
+        <w:t xml:space="preserve">=</w:t>
+      </w:r>
+    </w:p>
+    <w:p>
+      <w:pPr>
+        <w:contextualSpacing w:val="0"/>
+        <w:rPr/>
+      </w:pPr>
+      <w:r>
+        <w:rPr>
+          <w:rtl w:val="0"/>
+        </w:rPr>
+        <w:tab/>
+        <w:t xml:space="preserve">{#sheffer.operands}</w:t>
+      </w:r>
+    </w:p>
+    <w:p>
+      <w:pPr>
+        <w:contextualSpacing w:val="0"/>
+        <w:rPr/>
+      </w:pPr>
+      <w:r>
+        <w:rPr>
+          <w:rtl w:val="0"/>
+        </w:rPr>
+        <w:tab/>
+        <w:tab/>
+        <w:t xml:space="preserve">{#isExpression}</w:t>
+      </w:r>
+    </w:p>
+    <w:p>
+      <w:pPr>
+        <w:contextualSpacing w:val="0"/>
+        <w:rPr/>
+      </w:pPr>
+      <w:r>
+        <w:rPr>
+          <w:rtl w:val="0"/>
+        </w:rPr>
+        <w:tab/>
+        <w:tab/>
+        <w:tab/>
+        <w:t xml:space="preserve">({#operands}</w:t>
+      </w:r>
+    </w:p>
+    <w:p>
+      <w:pPr>
+        <w:contextualSpacing w:val="0"/>
+        <w:rPr/>
+      </w:pPr>
+      <w:r>
+        <w:rPr>
+          <w:rtl w:val="0"/>
+        </w:rPr>
+        <w:tab/>
+        <w:tab/>
+        <w:tab/>
+        <w:tab/>
+        <w:t xml:space="preserve">{#inverted}</w:t>
+      </w:r>
+      <m:oMathPara>
+        <m:oMathParaPr>
+          <m:jc m:val="left"/>
+        </m:oMathParaPr>
+        <m:oMath>
+          <m:sSub>
+            <m:sSubPr>
+              <m:ctrlPr>
+                <w:rPr>
+                  <w:rFonts w:ascii="Cambria" w:cs="Cambria" w:eastAsia="Cambria" w:hAnsi="Cambria"/>
+                </w:rPr>
+              </m:ctrlPr>
+            </m:sSubPr>
+            <m:e>
+              <m:bar>
+                <m:barPr>
+                  <m:pos/>
+                  <m:ctrlPr>
+                    <w:rPr>
+                      <w:rFonts w:ascii="Cambria" w:cs="Cambria" w:eastAsia="Cambria" w:hAnsi="Cambria"/>
+                    </w:rPr>
+                  </m:ctrlPr>
+                </m:barPr>
+                <m:e>
+                  <m:r>
+                    <w:rPr>
+                      <w:rFonts w:ascii="Cambria" w:cs="Cambria" w:eastAsia="Cambria" w:hAnsi="Cambria"/>
+                    </w:rPr>
+                    <m:t xml:space="preserve">{sign}</m:t>
+                  </m:r>
+                </m:e>
+              </m:bar>
+            </m:e>
+            <m:sub>
+              <m:r>
+                <w:rPr>
+                  <w:rFonts w:ascii="Cambria" w:cs="Cambria" w:eastAsia="Cambria" w:hAnsi="Cambria"/>
+                </w:rPr>
+                <m:t xml:space="preserve">{id}</m:t>
+              </m:r>
+            </m:sub>
+          </m:sSub>
+        </m:oMath>
+      </m:oMathPara>
+      <w:r>
+        <w:rPr>
+          <w:rtl w:val="0"/>
+        </w:rPr>
+        <w:t xml:space="preserve">{/inverted}</w:t>
+      </w:r>
+    </w:p>
+    <w:p>
+      <w:pPr>
+        <w:contextualSpacing w:val="0"/>
+        <w:rPr/>
+      </w:pPr>
+      <w:r>
+        <w:rPr>
+          <w:rtl w:val="0"/>
+        </w:rPr>
+        <w:tab/>
+        <w:tab/>
+        <w:tab/>
+        <w:tab/>
+        <w:t xml:space="preserve">{^inverted}</w:t>
+      </w:r>
+      <m:oMath>
+        <m:sSub>
+          <m:sSubPr>
+            <m:ctrlPr>
+              <w:rPr/>
+            </m:ctrlPr>
+          </m:sSubPr>
+          <m:e>
+            <m:r>
+              <w:rPr/>
+              <m:t xml:space="preserve">{sign}</m:t>
+            </m:r>
+          </m:e>
+          <m:sub>
+            <m:r>
+              <w:rPr/>
+              <m:t xml:space="preserve">{id}</m:t>
+            </m:r>
+          </m:sub>
+        </m:sSub>
+      </m:oMath>
+      <w:r>
+        <w:rPr>
+          <w:rtl w:val="0"/>
+        </w:rPr>
+        <w:t xml:space="preserve">{/inverted}</w:t>
+      </w:r>
+    </w:p>
+    <w:p>
+      <w:pPr>
+        <w:contextualSpacing w:val="0"/>
+        <w:rPr/>
+      </w:pPr>
+      <w:r>
+        <w:rPr>
+          <w:rtl w:val="0"/>
+        </w:rPr>
+        <w:tab/>
+        <w:tab/>
+        <w:tab/>
+        <w:tab/>
+        <w:t xml:space="preserve">{#isNotLastItem} {expressionSign} {/}</w:t>
+      </w:r>
+    </w:p>
+    <w:p>
+      <w:pPr>
+        <w:contextualSpacing w:val="0"/>
+        <w:rPr/>
+      </w:pPr>
+      <w:r>
+        <w:rPr>
+          <w:rtl w:val="0"/>
+        </w:rPr>
+        <w:tab/>
+        <w:tab/>
+        <w:tab/>
+        <w:t xml:space="preserve">{/operands})</w:t>
+      </w:r>
+    </w:p>
+    <w:p>
+      <w:pPr>
+        <w:ind w:left="1440" w:firstLine="0"/>
+        <w:contextualSpacing w:val="0"/>
+        <w:rPr/>
+      </w:pPr>
+      <w:r>
+        <w:rPr>
+          <w:rtl w:val="0"/>
+        </w:rPr>
+        <w:t xml:space="preserve">{/isExpression}</w:t>
+      </w:r>
+    </w:p>
+    <w:p>
+      <w:pPr>
+        <w:contextualSpacing w:val="0"/>
+        <w:rPr/>
+      </w:pPr>
+      <w:r>
+        <w:rPr>
+          <w:rtl w:val="0"/>
+        </w:rPr>
+        <w:tab/>
+        <w:tab/>
+        <w:t xml:space="preserve">{^isExpression}</w:t>
+      </w:r>
+    </w:p>
+    <w:p>
+      <w:pPr>
+        <w:contextualSpacing w:val="0"/>
+        <w:rPr/>
+      </w:pPr>
+      <w:r>
+        <w:rPr>
+          <w:rtl w:val="0"/>
+        </w:rPr>
+        <w:tab/>
+        <w:tab/>
+        <w:tab/>
+        <w:t xml:space="preserve">{#isConstantOperand}1{/isConstantOperand}</w:t>
+      </w:r>
+    </w:p>
+    <w:p>
+      <w:pPr>
+        <w:contextualSpacing w:val="0"/>
+        <w:rPr/>
+      </w:pPr>
+      <w:r>
+        <w:rPr>
+          <w:rtl w:val="0"/>
+        </w:rPr>
+        <w:tab/>
+        <w:tab/>
+        <w:tab/>
+        <w:t xml:space="preserve">{^isConstantOperand}</w:t>
+      </w:r>
+    </w:p>
+    <w:p>
+      <w:pPr>
+        <w:contextualSpacing w:val="0"/>
+        <w:rPr/>
+      </w:pPr>
+      <w:r>
+        <w:rPr>
+          <w:rtl w:val="0"/>
+        </w:rPr>
+        <w:tab/>
+        <w:tab/>
+        <w:tab/>
+        <w:tab/>
+        <w:t xml:space="preserve">{#inverted}</w:t>
+      </w:r>
+      <m:oMath>
+        <m:sSub>
+          <m:sSubPr>
+            <m:ctrlPr>
+              <w:rPr>
+                <w:rFonts w:ascii="Cambria" w:cs="Cambria" w:eastAsia="Cambria" w:hAnsi="Cambria"/>
+              </w:rPr>
+            </m:ctrlPr>
+          </m:sSubPr>
+          <m:e>
+            <m:bar>
+              <m:barPr>
+                <m:pos/>
+                <m:ctrlPr>
+                  <w:rPr>
+                    <w:rFonts w:ascii="Cambria" w:cs="Cambria" w:eastAsia="Cambria" w:hAnsi="Cambria"/>
+                  </w:rPr>
+                </m:ctrlPr>
+              </m:barPr>
+              <m:e>
+                <m:r>
+                  <w:rPr>
+                    <w:rFonts w:ascii="Cambria" w:cs="Cambria" w:eastAsia="Cambria" w:hAnsi="Cambria"/>
+                  </w:rPr>
+                  <m:t xml:space="preserve">{sign}</m:t>
+                </m:r>
+              </m:e>
+            </m:bar>
+          </m:e>
+          <m:sub>
+            <m:r>
+              <w:rPr>
+                <w:rFonts w:ascii="Cambria" w:cs="Cambria" w:eastAsia="Cambria" w:hAnsi="Cambria"/>
+              </w:rPr>
+              <m:t xml:space="preserve">{id}</m:t>
+            </m:r>
+          </m:sub>
+        </m:sSub>
+      </m:oMath>
+      <w:r>
+        <w:rPr>
+          <w:rtl w:val="0"/>
+        </w:rPr>
+        <w:t xml:space="preserve">{/inverted}</w:t>
+      </w:r>
+    </w:p>
+    <w:p>
+      <w:pPr>
+        <w:contextualSpacing w:val="0"/>
+        <w:rPr/>
+      </w:pPr>
+      <w:r>
+        <w:rPr>
+          <w:rtl w:val="0"/>
+        </w:rPr>
+        <w:tab/>
+        <w:tab/>
+        <w:tab/>
+        <w:tab/>
+        <w:t xml:space="preserve">{^inverted}</w:t>
+      </w:r>
+      <m:oMath>
+        <m:sSub>
+          <m:sSubPr>
+            <m:ctrlPr>
+              <w:rPr/>
+            </m:ctrlPr>
+          </m:sSubPr>
+          <m:e>
+            <m:r>
+              <w:rPr/>
+              <m:t xml:space="preserve">{sign}</m:t>
+            </m:r>
+          </m:e>
+          <m:sub>
+            <m:r>
+              <w:rPr/>
+              <m:t xml:space="preserve">{id}</m:t>
+            </m:r>
+          </m:sub>
+        </m:sSub>
+      </m:oMath>
+      <w:r>
+        <w:rPr>
+          <w:rtl w:val="0"/>
+        </w:rPr>
+        <w:t xml:space="preserve">{/inverted}</w:t>
+      </w:r>
+    </w:p>
+    <w:p>
+      <w:pPr>
+        <w:ind w:left="1440" w:firstLine="720"/>
+        <w:contextualSpacing w:val="0"/>
+        <w:rPr/>
+      </w:pPr>
+      <w:r>
+        <w:rPr>
+          <w:rtl w:val="0"/>
+        </w:rPr>
+        <w:t xml:space="preserve">{/isConstantOperand}</w:t>
+      </w:r>
+    </w:p>
+    <w:p>
+      <w:pPr>
+        <w:ind w:left="1440" w:firstLine="0"/>
+        <w:contextualSpacing w:val="0"/>
+        <w:rPr/>
+      </w:pPr>
+      <w:r>
+        <w:rPr>
+          <w:rtl w:val="0"/>
+        </w:rPr>
+        <w:t xml:space="preserve">{/isExpression}</w:t>
+      </w:r>
+    </w:p>
+    <w:p>
+      <w:pPr>
+        <w:ind w:firstLine="720"/>
+        <w:contextualSpacing w:val="0"/>
+        <w:rPr/>
+      </w:pPr>
+      <w:r>
+        <w:rPr>
+          <w:rtl w:val="0"/>
+        </w:rPr>
+        <w:tab/>
+        <w:t xml:space="preserve">{#isNotLastItem} {expressionSign} {/}</w:t>
+      </w:r>
+    </w:p>
+    <w:p>
+      <w:pPr>
+        <w:ind w:firstLine="720"/>
+        <w:contextualSpacing w:val="0"/>
+        <w:rPr/>
+      </w:pPr>
+      <w:r>
+        <w:rPr>
+          <w:rtl w:val="0"/>
+        </w:rPr>
+        <w:t xml:space="preserve">{/sheffer.operands}</w:t>
+      </w:r>
+    </w:p>
+    <w:p>
+      <w:pPr>
+        <w:contextualSpacing w:val="0"/>
+        <w:rPr/>
+      </w:pPr>
+      <w:r>
+        <w:rPr>
+          <w:rtl w:val="0"/>
+        </w:rPr>
+        <w:t xml:space="preserve">{/outputFunctions}</w:t>
+      </w:r>
+    </w:p>
+    <w:p>
+      <w:pPr>
+        <w:contextualSpacing w:val="0"/>
+        <w:rPr/>
+      </w:pPr>
+      <w:r>
+        <w:rPr>
+          <w:rtl w:val="0"/>
+        </w:rPr>
+      </w:r>
+    </w:p>
+    <w:p>
+      <w:pPr>
+        <w:contextualSpacing w:val="0"/>
+        <w:rPr/>
+      </w:pPr>
+      <w:r>
+        <w:rPr>
+          <w:rtl w:val="0"/>
+        </w:rPr>
+        <w:t xml:space="preserve">Функции переходов:</w:t>
+      </w:r>
+    </w:p>
+    <w:p>
+      <w:pPr>
+        <w:contextualSpacing w:val="0"/>
+        <w:rPr/>
+      </w:pPr>
+      <w:r>
+        <w:rPr>
+          <w:rtl w:val="0"/>
+        </w:rPr>
+        <w:t xml:space="preserve">{#transitionFunctions}</w:t>
+      </w:r>
+    </w:p>
+    <w:p>
+      <w:pPr>
+        <w:contextualSpacing w:val="0"/>
+        <w:rPr/>
+      </w:pPr>
+      <w:r>
+        <w:rPr>
+          <w:rtl w:val="0"/>
+        </w:rPr>
+        <w:t xml:space="preserve"> </w:t>
+      </w:r>
+      <m:oMath>
+        <m:sSub>
+          <m:sSubPr>
+            <m:ctrlPr>
+              <w:rPr/>
+            </m:ctrlPr>
+          </m:sSubPr>
+          <m:e>
+            <m:r>
+              <w:rPr/>
+              <m:t xml:space="preserve">D</m:t>
+            </m:r>
+          </m:e>
+          <m:sub>
+            <m:r>
+              <w:rPr/>
+              <m:t xml:space="preserve">{$index + 1}</m:t>
+            </m:r>
+          </m:sub>
+        </m:sSub>
+        <m:r>
+          <w:rPr/>
+          <m:t xml:space="preserve">=</m:t>
+        </m:r>
+      </m:oMath>
+      <w:r>
+        <w:rPr>
+          <w:rtl w:val="0"/>
+        </w:rPr>
+        <w:t xml:space="preserve">{#boolean.operands}{#isExpression}{#operands}{#inverted}</w:t>
+      </w:r>
+      <m:oMath>
+        <m:sSub>
+          <m:sSubPr>
+            <m:ctrlPr>
+              <w:rPr/>
+            </m:ctrlPr>
+          </m:sSubPr>
+          <m:e>
+            <m:bar>
+              <m:barPr>
+                <m:pos/>
+                <m:ctrlPr>
+                  <w:rPr/>
+                </m:ctrlPr>
+              </m:barPr>
+              <m:e>
+                <m:r>
+                  <w:rPr/>
+                  <m:t xml:space="preserve">{sign}</m:t>
+                </m:r>
+              </m:e>
+            </m:bar>
+          </m:e>
+          <m:sub>
+            <m:r>
+              <w:rPr/>
+              <m:t xml:space="preserve">{id}</m:t>
+            </m:r>
+          </m:sub>
+        </m:sSub>
+      </m:oMath>
+      <w:r>
+        <w:rPr>
+          <w:rtl w:val="0"/>
+        </w:rPr>
+        <w:t xml:space="preserve">{/inverted}{^inverted}</w:t>
+      </w:r>
+      <m:oMath>
+        <m:sSub>
+          <m:sSubPr>
+            <m:ctrlPr>
+              <w:rPr/>
+            </m:ctrlPr>
+          </m:sSubPr>
+          <m:e>
+            <m:r>
+              <w:rPr/>
+              <m:t xml:space="preserve">{sign}</m:t>
+            </m:r>
+          </m:e>
+          <m:sub>
+            <m:r>
+              <w:rPr/>
+              <m:t xml:space="preserve">{id}</m:t>
+            </m:r>
+          </m:sub>
+        </m:sSub>
+      </m:oMath>
+      <w:r>
+        <w:rPr>
+          <w:rtl w:val="0"/>
+        </w:rPr>
+        <w:t xml:space="preserve">{/inverted}{/operands}{/isExpression}{^isExpression}{#inverted}</w:t>
+      </w:r>
+      <m:oMath>
+        <m:sSub>
+          <m:sSubPr>
+            <m:ctrlPr>
+              <w:rPr/>
+            </m:ctrlPr>
+          </m:sSubPr>
+          <m:e>
+            <m:bar>
+              <m:barPr>
+                <m:pos/>
+                <m:ctrlPr>
+                  <w:rPr/>
+                </m:ctrlPr>
+              </m:barPr>
+              <m:e>
+                <m:r>
+                  <w:rPr/>
+                  <m:t xml:space="preserve">{sign}</m:t>
+                </m:r>
+              </m:e>
+            </m:bar>
+          </m:e>
+          <m:sub>
+            <m:r>
+              <w:rPr/>
+              <m:t xml:space="preserve">{id}</m:t>
+            </m:r>
+          </m:sub>
+        </m:sSub>
+      </m:oMath>
+      <w:r>
+        <w:rPr>
+          <w:rtl w:val="0"/>
+        </w:rPr>
+        <w:t xml:space="preserve">{/inverted}{^inverted}</w:t>
+      </w:r>
+      <m:oMath>
+        <m:sSub>
+          <m:sSubPr>
+            <m:ctrlPr>
+              <w:rPr/>
+            </m:ctrlPr>
+          </m:sSubPr>
+          <m:e>
+            <m:r>
+              <w:rPr/>
+              <m:t xml:space="preserve">{sign}</m:t>
+            </m:r>
+          </m:e>
+          <m:sub>
+            <m:r>
+              <w:rPr/>
+              <m:t xml:space="preserve">{id}</m:t>
+            </m:r>
+          </m:sub>
+        </m:sSub>
+      </m:oMath>
+      <w:r>
+        <w:rPr>
+          <w:rtl w:val="0"/>
+        </w:rPr>
+        <w:t xml:space="preserve">{/inverted}{/isExpression}{#isNotLastItem} {expressionSign} {/}{/boolean.operands} = {#sheffer.operands}{#isExpression}({#operands}{#inverted}</w:t>
+      </w:r>
+      <m:oMath>
+        <m:sSub>
+          <m:sSubPr>
+            <m:ctrlPr>
+              <w:rPr/>
+            </m:ctrlPr>
+          </m:sSubPr>
+          <m:e>
+            <m:bar>
+              <m:barPr>
+                <m:pos/>
+                <m:ctrlPr>
+                  <w:rPr/>
+                </m:ctrlPr>
+              </m:barPr>
+              <m:e>
+                <m:r>
+                  <w:rPr/>
+                  <m:t xml:space="preserve">{sign}</m:t>
+                </m:r>
+              </m:e>
+            </m:bar>
+          </m:e>
+          <m:sub>
+            <m:r>
+              <w:rPr/>
+              <m:t xml:space="preserve">{id}</m:t>
+            </m:r>
+          </m:sub>
+        </m:sSub>
+      </m:oMath>
+      <w:r>
+        <w:rPr>
+          <w:rtl w:val="0"/>
+        </w:rPr>
+        <w:t xml:space="preserve">{/inverted}{^inverted}</w:t>
+      </w:r>
+      <m:oMath>
+        <m:sSub>
+          <m:sSubPr>
+            <m:ctrlPr>
+              <w:rPr/>
+            </m:ctrlPr>
+          </m:sSubPr>
+          <m:e>
+            <m:r>
+              <w:rPr/>
+              <m:t xml:space="preserve">{sign}</m:t>
+            </m:r>
+          </m:e>
+          <m:sub>
+            <m:r>
+              <w:rPr/>
+              <m:t xml:space="preserve">{id}</m:t>
+            </m:r>
+          </m:sub>
+        </m:sSub>
+      </m:oMath>
+      <w:r>
+        <w:rPr>
+          <w:rtl w:val="0"/>
+        </w:rPr>
+        <w:t xml:space="preserve">{/inverted}{#isNotLastItem} {expressionSign} {/}{/operands}){/isExpression}{^isExpression}{#isConstantOperand}1{/isConstantOperand}{^isConstantOperand}{#inverted}</w:t>
+      </w:r>
+      <m:oMath>
+        <m:sSub>
+          <m:sSubPr>
+            <m:ctrlPr>
+              <w:rPr/>
+            </m:ctrlPr>
+          </m:sSubPr>
+          <m:e>
+            <m:bar>
+              <m:barPr>
+                <m:pos/>
+                <m:ctrlPr>
+                  <w:rPr/>
+                </m:ctrlPr>
+              </m:barPr>
+              <m:e>
+                <m:r>
+                  <w:rPr/>
+                  <m:t xml:space="preserve">{sign}</m:t>
+                </m:r>
+              </m:e>
+            </m:bar>
+          </m:e>
+          <m:sub>
+            <m:r>
+              <w:rPr/>
+              <m:t xml:space="preserve">{id}</m:t>
+            </m:r>
+          </m:sub>
+        </m:sSub>
+      </m:oMath>
+      <w:r>
+        <w:rPr>
+          <w:rtl w:val="0"/>
+        </w:rPr>
+        <w:t xml:space="preserve">{/inverted}{^inverted}</w:t>
+      </w:r>
+      <m:oMath>
+        <m:sSub>
+          <m:sSubPr>
+            <m:ctrlPr>
+              <w:rPr/>
+            </m:ctrlPr>
+          </m:sSubPr>
+          <m:e>
+            <m:r>
+              <w:rPr/>
+              <m:t xml:space="preserve">{sign}</m:t>
+            </m:r>
+          </m:e>
+          <m:sub>
+            <m:r>
+              <w:rPr/>
+              <m:t xml:space="preserve">{id}</m:t>
+            </m:r>
+          </m:sub>
+        </m:sSub>
+      </m:oMath>
+      <w:r>
+        <w:rPr>
+          <w:rtl w:val="0"/>
+        </w:rPr>
+        <w:t xml:space="preserve">{/inverted}{/isConstantOperand}{/isExpression}{#isNotLastItem} {expressionSign} {/}{/sheffer.operands}</w:t>
+      </w:r>
+    </w:p>
+    <w:p>
+      <w:pPr>
+        <w:ind w:left="0" w:firstLine="0"/>
+        <w:contextualSpacing w:val="0"/>
+        <w:rPr/>
+      </w:pPr>
+      <w:r>
+        <w:rPr>
+          <w:rtl w:val="0"/>
+        </w:rPr>
+        <w:t xml:space="preserve">{/transitionFunctions}</w:t>
+      </w:r>
+    </w:p>
+    <w:p>
+      <w:pPr>
+        <w:contextualSpacing w:val="0"/>
+        <w:rPr/>
+      </w:pPr>
+      <w:r>
+        <w:rPr>
+          <w:rtl w:val="0"/>
+        </w:rPr>
+      </w:r>
+    </w:p>
+    <w:p>
+      <w:pPr>
+        <w:contextualSpacing w:val="0"/>
+        <w:rPr/>
+      </w:pPr>
+      <w:r>
+        <w:rPr>
+          <w:rtl w:val="0"/>
+        </w:rPr>
+        <w:t xml:space="preserve">{#transitionFunctions}</w:t>
+      </w:r>
+    </w:p>
+    <w:p>
+      <w:pPr>
+        <w:contextualSpacing w:val="0"/>
+        <w:rPr/>
+      </w:pPr>
+      <w:r>
+        <w:rPr>
+          <w:rtl w:val="0"/>
+        </w:rPr>
+        <w:t xml:space="preserve"> </w:t>
+      </w:r>
+      <m:oMath>
+        <m:sSub>
+          <m:sSubPr>
+            <m:ctrlPr>
+              <w:rPr/>
+            </m:ctrlPr>
+          </m:sSubPr>
+          <m:e>
+            <m:r>
+              <w:rPr/>
+              <m:t xml:space="preserve">D</m:t>
+            </m:r>
+          </m:e>
+          <m:sub>
+            <m:r>
+              <w:rPr/>
+              <m:t xml:space="preserve">{$index + 1}</m:t>
+            </m:r>
+          </m:sub>
+        </m:sSub>
+        <m:r>
+          <w:rPr/>
+          <m:t xml:space="preserve">=</m:t>
+        </m:r>
+      </m:oMath>
+      <w:r>
+        <w:rPr>
+          <w:rtl w:val="0"/>
+        </w:rPr>
+      </w:r>
+    </w:p>
+    <w:p>
+      <w:pPr>
+        <w:ind w:firstLine="720"/>
+        <w:contextualSpacing w:val="0"/>
+        <w:rPr/>
+      </w:pPr>
+      <w:r>
+        <w:rPr>
+          <w:rtl w:val="0"/>
+        </w:rPr>
+        <w:t xml:space="preserve">{#boolean.operands}</w:t>
+      </w:r>
+    </w:p>
+    <w:p>
+      <w:pPr>
+        <w:contextualSpacing w:val="0"/>
+        <w:rPr/>
+      </w:pPr>
+      <w:r>
+        <w:rPr>
+          <w:rtl w:val="0"/>
+        </w:rPr>
+        <w:tab/>
+        <w:tab/>
+        <w:t xml:space="preserve">{#isExpression}</w:t>
+      </w:r>
+    </w:p>
+    <w:p>
+      <w:pPr>
+        <w:contextualSpacing w:val="0"/>
+        <w:rPr/>
+      </w:pPr>
+      <w:r>
+        <w:rPr>
+          <w:rtl w:val="0"/>
+        </w:rPr>
+        <w:tab/>
+        <w:tab/>
+        <w:tab/>
+        <w:t xml:space="preserve">{#operands}</w:t>
+      </w:r>
+    </w:p>
+    <w:p>
+      <w:pPr>
+        <w:contextualSpacing w:val="0"/>
+        <w:rPr/>
+      </w:pPr>
+      <w:r>
+        <w:rPr>
+          <w:rtl w:val="0"/>
+        </w:rPr>
+        <w:tab/>
+        <w:tab/>
+        <w:tab/>
+        <w:tab/>
+        <w:t xml:space="preserve">{#inverted}</w:t>
+      </w:r>
+      <m:oMath>
+        <m:sSub>
+          <m:sSubPr>
+            <m:ctrlPr>
+              <w:rPr/>
+            </m:ctrlPr>
+          </m:sSubPr>
+          <m:e>
+            <m:bar>
+              <m:barPr>
+                <m:pos/>
+                <m:ctrlPr>
+                  <w:rPr/>
+                </m:ctrlPr>
+              </m:barPr>
+              <m:e>
+                <m:r>
+                  <w:rPr/>
+                  <m:t xml:space="preserve">{sign}</m:t>
+                </m:r>
+              </m:e>
+            </m:bar>
+          </m:e>
+          <m:sub>
+            <m:r>
+              <w:rPr/>
+              <m:t xml:space="preserve">{id}</m:t>
+            </m:r>
+          </m:sub>
+        </m:sSub>
+      </m:oMath>
+      <w:r>
+        <w:rPr>
+          <w:rtl w:val="0"/>
+        </w:rPr>
+        <w:t xml:space="preserve">{/inverted}</w:t>
+      </w:r>
+    </w:p>
+    <w:p>
+      <w:pPr>
+        <w:contextualSpacing w:val="0"/>
+        <w:rPr/>
+      </w:pPr>
+      <w:r>
+        <w:rPr>
+          <w:rtl w:val="0"/>
+        </w:rPr>
+        <w:tab/>
+        <w:tab/>
+        <w:tab/>
+        <w:tab/>
+        <w:t xml:space="preserve">{^inverted}</w:t>
+      </w:r>
+      <m:oMath>
+        <m:sSub>
+          <m:sSubPr>
+            <m:ctrlPr>
+              <w:rPr/>
+            </m:ctrlPr>
+          </m:sSubPr>
+          <m:e>
+            <m:r>
+              <w:rPr/>
+              <m:t xml:space="preserve">{sign}</m:t>
+            </m:r>
+          </m:e>
+          <m:sub>
+            <m:r>
+              <w:rPr/>
+              <m:t xml:space="preserve">{id}</m:t>
+            </m:r>
+          </m:sub>
+        </m:sSub>
+      </m:oMath>
+      <w:r>
+        <w:rPr>
+          <w:rtl w:val="0"/>
+        </w:rPr>
+        <w:t xml:space="preserve">{/inverted}</w:t>
+      </w:r>
+    </w:p>
+    <w:p>
+      <w:pPr>
+        <w:contextualSpacing w:val="0"/>
+        <w:rPr/>
+      </w:pPr>
+      <w:r>
+        <w:rPr>
+          <w:rtl w:val="0"/>
+        </w:rPr>
+        <w:tab/>
+        <w:tab/>
+        <w:tab/>
+        <w:t xml:space="preserve">{/operands}</w:t>
+      </w:r>
+    </w:p>
+    <w:p>
+      <w:pPr>
+        <w:ind w:left="720" w:firstLine="720"/>
+        <w:contextualSpacing w:val="0"/>
+        <w:rPr/>
+      </w:pPr>
+      <w:r>
+        <w:rPr>
+          <w:rtl w:val="0"/>
+        </w:rPr>
+        <w:t xml:space="preserve">{/isExpression}</w:t>
+      </w:r>
+    </w:p>
+    <w:p>
+      <w:pPr>
+        <w:contextualSpacing w:val="0"/>
+        <w:rPr/>
+      </w:pPr>
+      <w:r>
+        <w:rPr>
+          <w:rtl w:val="0"/>
+        </w:rPr>
+        <w:tab/>
+        <w:tab/>
+        <w:t xml:space="preserve">{^isExpression}</w:t>
+      </w:r>
+    </w:p>
+    <w:p>
+      <w:pPr>
+        <w:contextualSpacing w:val="0"/>
+        <w:rPr/>
+      </w:pPr>
+      <w:r>
+        <w:rPr>
+          <w:rtl w:val="0"/>
+        </w:rPr>
+        <w:tab/>
+        <w:tab/>
+        <w:tab/>
+        <w:t xml:space="preserve">{#inverted}</w:t>
+      </w:r>
+      <m:oMath>
+        <m:sSub>
+          <m:sSubPr>
+            <m:ctrlPr>
+              <w:rPr/>
+            </m:ctrlPr>
+          </m:sSubPr>
+          <m:e>
+            <m:bar>
+              <m:barPr>
+                <m:pos/>
+                <m:ctrlPr>
+                  <w:rPr/>
+                </m:ctrlPr>
+              </m:barPr>
+              <m:e>
+                <m:r>
+                  <w:rPr/>
+                  <m:t xml:space="preserve">{sign}</m:t>
+                </m:r>
+              </m:e>
+            </m:bar>
+          </m:e>
+          <m:sub>
+            <m:r>
+              <w:rPr/>
+              <m:t xml:space="preserve">{id}</m:t>
+            </m:r>
+          </m:sub>
+        </m:sSub>
+      </m:oMath>
+      <w:r>
+        <w:rPr>
+          <w:rtl w:val="0"/>
+        </w:rPr>
+        <w:t xml:space="preserve">{/inverted}</w:t>
+      </w:r>
+    </w:p>
+    <w:p>
+      <w:pPr>
+        <w:contextualSpacing w:val="0"/>
+        <w:rPr/>
+      </w:pPr>
+      <w:r>
+        <w:rPr>
+          <w:rtl w:val="0"/>
+        </w:rPr>
+        <w:tab/>
+        <w:tab/>
+        <w:tab/>
+        <w:t xml:space="preserve">{^inverted}</w:t>
+      </w:r>
+      <m:oMath>
+        <m:sSub>
+          <m:sSubPr>
+            <m:ctrlPr>
+              <w:rPr/>
+            </m:ctrlPr>
+          </m:sSubPr>
+          <m:e>
+            <m:r>
+              <w:rPr/>
+              <m:t xml:space="preserve">{sign}</m:t>
+            </m:r>
+          </m:e>
+          <m:sub>
+            <m:r>
+              <w:rPr/>
+              <m:t xml:space="preserve">{id}</m:t>
+            </m:r>
+          </m:sub>
+        </m:sSub>
+      </m:oMath>
+      <w:r>
+        <w:rPr>
+          <w:rtl w:val="0"/>
+        </w:rPr>
+        <w:t xml:space="preserve">{/inverted}</w:t>
+      </w:r>
+    </w:p>
+    <w:p>
+      <w:pPr>
+        <w:ind w:left="1440" w:firstLine="0"/>
+        <w:contextualSpacing w:val="0"/>
+        <w:rPr/>
+      </w:pPr>
+      <w:r>
+        <w:rPr>
+          <w:rtl w:val="0"/>
+        </w:rPr>
+        <w:t xml:space="preserve">{/isExpression}</w:t>
+      </w:r>
+    </w:p>
+    <w:p>
+      <w:pPr>
+        <w:ind w:firstLine="720"/>
+        <w:contextualSpacing w:val="0"/>
+        <w:rPr/>
+      </w:pPr>
+      <w:r>
+        <w:rPr>
+          <w:rtl w:val="0"/>
+        </w:rPr>
+        <w:tab/>
+        <w:t xml:space="preserve">{#isNotLastItem} {expressionSign} {/}</w:t>
+      </w:r>
+    </w:p>
+    <w:p>
+      <w:pPr>
+        <w:ind w:firstLine="720"/>
+        <w:contextualSpacing w:val="0"/>
+        <w:rPr/>
+      </w:pPr>
+      <w:r>
+        <w:rPr>
+          <w:rtl w:val="0"/>
+        </w:rPr>
+        <w:t xml:space="preserve">{/boolean.operands}</w:t>
+      </w:r>
+    </w:p>
+    <w:p>
+      <w:pPr>
+        <w:ind w:firstLine="720"/>
+        <w:contextualSpacing w:val="0"/>
+        <w:rPr/>
+      </w:pPr>
+      <w:r>
+        <w:rPr>
+          <w:rtl w:val="0"/>
+        </w:rPr>
+        <w:t xml:space="preserve">=</w:t>
+      </w:r>
+    </w:p>
+    <w:p>
+      <w:pPr>
+        <w:contextualSpacing w:val="0"/>
+        <w:rPr/>
+      </w:pPr>
+      <w:r>
+        <w:rPr>
+          <w:rtl w:val="0"/>
+        </w:rPr>
+        <w:tab/>
+        <w:t xml:space="preserve">{#sheffer.operands}</w:t>
+      </w:r>
+    </w:p>
+    <w:p>
+      <w:pPr>
+        <w:contextualSpacing w:val="0"/>
+        <w:rPr/>
+      </w:pPr>
+      <w:r>
+        <w:rPr>
+          <w:rtl w:val="0"/>
+        </w:rPr>
+        <w:tab/>
+        <w:tab/>
+        <w:t xml:space="preserve">{#isExpression}</w:t>
+      </w:r>
+    </w:p>
+    <w:p>
+      <w:pPr>
+        <w:contextualSpacing w:val="0"/>
+        <w:rPr/>
+      </w:pPr>
+      <w:r>
+        <w:rPr>
+          <w:rtl w:val="0"/>
+        </w:rPr>
+        <w:tab/>
+        <w:tab/>
+        <w:tab/>
+        <w:t xml:space="preserve">({#operands}</w:t>
+      </w:r>
+    </w:p>
+    <w:p>
+      <w:pPr>
+        <w:contextualSpacing w:val="0"/>
+        <w:rPr/>
+      </w:pPr>
+      <w:r>
+        <w:rPr>
+          <w:rtl w:val="0"/>
+        </w:rPr>
+        <w:tab/>
+        <w:tab/>
+        <w:tab/>
+        <w:tab/>
+        <w:t xml:space="preserve">{#inverted}</w:t>
+      </w:r>
+      <m:oMath>
+        <m:sSub>
+          <m:sSubPr>
+            <m:ctrlPr>
+              <w:rPr/>
+            </m:ctrlPr>
+          </m:sSubPr>
+          <m:e>
+            <m:bar>
+              <m:barPr>
+                <m:pos/>
+                <m:ctrlPr>
+                  <w:rPr/>
+                </m:ctrlPr>
+              </m:barPr>
+              <m:e>
+                <m:r>
+                  <w:rPr/>
+                  <m:t xml:space="preserve">{sign}</m:t>
+                </m:r>
+              </m:e>
+            </m:bar>
+          </m:e>
+          <m:sub>
+            <m:r>
+              <w:rPr/>
+              <m:t xml:space="preserve">{id}</m:t>
+            </m:r>
+          </m:sub>
+        </m:sSub>
+      </m:oMath>
+      <w:r>
+        <w:rPr>
+          <w:rtl w:val="0"/>
+        </w:rPr>
+        <w:t xml:space="preserve">{/inverted}</w:t>
+      </w:r>
+    </w:p>
+    <w:p>
+      <w:pPr>
+        <w:contextualSpacing w:val="0"/>
+        <w:rPr/>
+      </w:pPr>
+      <w:r>
+        <w:rPr>
+          <w:rtl w:val="0"/>
+        </w:rPr>
+        <w:tab/>
+        <w:tab/>
+        <w:tab/>
+        <w:tab/>
+        <w:t xml:space="preserve">{^inverted}</w:t>
+      </w:r>
+      <m:oMath>
+        <m:sSub>
+          <m:sSubPr>
+            <m:ctrlPr>
+              <w:rPr/>
+            </m:ctrlPr>
+          </m:sSubPr>
+          <m:e>
+            <m:r>
+              <w:rPr/>
+              <m:t xml:space="preserve">{sign}</m:t>
+            </m:r>
+          </m:e>
+          <m:sub>
+            <m:r>
+              <w:rPr/>
+              <m:t xml:space="preserve">{id}</m:t>
+            </m:r>
+          </m:sub>
+        </m:sSub>
+      </m:oMath>
+      <w:r>
+        <w:rPr>
+          <w:rtl w:val="0"/>
+        </w:rPr>
+        <w:t xml:space="preserve">{/inverted}</w:t>
+      </w:r>
+    </w:p>
+    <w:p>
+      <w:pPr>
+        <w:contextualSpacing w:val="0"/>
+        <w:rPr/>
+      </w:pPr>
+      <w:r>
+        <w:rPr>
+          <w:rtl w:val="0"/>
+        </w:rPr>
+        <w:tab/>
+        <w:tab/>
+        <w:tab/>
+        <w:tab/>
+        <w:t xml:space="preserve">{#isNotLastItem} {expressionSign} {/}</w:t>
+      </w:r>
+    </w:p>
+    <w:p>
+      <w:pPr>
+        <w:contextualSpacing w:val="0"/>
+        <w:rPr/>
+      </w:pPr>
+      <w:r>
+        <w:rPr>
+          <w:rtl w:val="0"/>
+        </w:rPr>
+        <w:tab/>
+        <w:tab/>
+        <w:tab/>
+        <w:t xml:space="preserve">{/operands})</w:t>
+      </w:r>
+    </w:p>
+    <w:p>
+      <w:pPr>
+        <w:ind w:left="1440" w:firstLine="0"/>
+        <w:contextualSpacing w:val="0"/>
+        <w:rPr/>
+      </w:pPr>
+      <w:r>
+        <w:rPr>
+          <w:rtl w:val="0"/>
+        </w:rPr>
+        <w:t xml:space="preserve">{/isExpression}</w:t>
+      </w:r>
+    </w:p>
+    <w:p>
+      <w:pPr>
+        <w:contextualSpacing w:val="0"/>
+        <w:rPr/>
+      </w:pPr>
+      <w:r>
+        <w:rPr>
+          <w:rtl w:val="0"/>
+        </w:rPr>
+        <w:tab/>
+        <w:tab/>
+        <w:t xml:space="preserve">{^isExpression}</w:t>
+      </w:r>
+    </w:p>
+    <w:p>
+      <w:pPr>
+        <w:contextualSpacing w:val="0"/>
+        <w:rPr/>
+      </w:pPr>
+      <w:r>
+        <w:rPr>
+          <w:rtl w:val="0"/>
+        </w:rPr>
+        <w:tab/>
+        <w:tab/>
+        <w:tab/>
+        <w:t xml:space="preserve">{#isConstantOperand}1{/isConstantOperand}</w:t>
+      </w:r>
+    </w:p>
+    <w:p>
+      <w:pPr>
+        <w:contextualSpacing w:val="0"/>
+        <w:rPr/>
+      </w:pPr>
+      <w:r>
+        <w:rPr>
+          <w:rtl w:val="0"/>
+        </w:rPr>
+        <w:tab/>
+        <w:tab/>
+        <w:tab/>
+        <w:t xml:space="preserve">{^isConstantOperand}</w:t>
+      </w:r>
+    </w:p>
+    <w:p>
+      <w:pPr>
+        <w:contextualSpacing w:val="0"/>
+        <w:rPr/>
+      </w:pPr>
+      <w:r>
+        <w:rPr>
+          <w:rtl w:val="0"/>
+        </w:rPr>
+        <w:tab/>
+        <w:tab/>
+        <w:tab/>
+        <w:tab/>
+        <w:t xml:space="preserve">{#inverted}</w:t>
+      </w:r>
+      <m:oMath>
+        <m:sSub>
+          <m:sSubPr>
+            <m:ctrlPr>
+              <w:rPr/>
+            </m:ctrlPr>
+          </m:sSubPr>
+          <m:e>
+            <m:bar>
+              <m:barPr>
+                <m:pos/>
+                <m:ctrlPr>
+                  <w:rPr/>
+                </m:ctrlPr>
+              </m:barPr>
+              <m:e>
+                <m:r>
+                  <w:rPr/>
+                  <m:t xml:space="preserve">{sign}</m:t>
+                </m:r>
+              </m:e>
+            </m:bar>
+          </m:e>
+          <m:sub>
+            <m:r>
+              <w:rPr/>
+              <m:t xml:space="preserve">{id}</m:t>
+            </m:r>
+          </m:sub>
+        </m:sSub>
+      </m:oMath>
+      <w:r>
+        <w:rPr>
+          <w:rtl w:val="0"/>
+        </w:rPr>
+        <w:t xml:space="preserve">{/inverted}</w:t>
+      </w:r>
+    </w:p>
+    <w:p>
+      <w:pPr>
+        <w:contextualSpacing w:val="0"/>
+        <w:rPr/>
+      </w:pPr>
+      <w:r>
+        <w:rPr>
+          <w:rtl w:val="0"/>
+        </w:rPr>
+        <w:tab/>
+        <w:tab/>
+        <w:tab/>
+        <w:tab/>
+        <w:t xml:space="preserve">{^inverted}</w:t>
+      </w:r>
+      <m:oMath>
+        <m:sSub>
+          <m:sSubPr>
+            <m:ctrlPr>
+              <w:rPr/>
+            </m:ctrlPr>
+          </m:sSubPr>
+          <m:e>
+            <m:r>
+              <w:rPr/>
+              <m:t xml:space="preserve">{sign}</m:t>
+            </m:r>
+          </m:e>
+          <m:sub>
+            <m:r>
+              <w:rPr/>
+              <m:t xml:space="preserve">{id}</m:t>
+            </m:r>
+          </m:sub>
+        </m:sSub>
+      </m:oMath>
+      <w:r>
+        <w:rPr>
+          <w:rtl w:val="0"/>
+        </w:rPr>
+        <w:t xml:space="preserve">{/inverted}</w:t>
+      </w:r>
+    </w:p>
+    <w:p>
+      <w:pPr>
+        <w:ind w:left="1440" w:firstLine="720"/>
+        <w:contextualSpacing w:val="0"/>
+        <w:rPr/>
+      </w:pPr>
+      <w:r>
+        <w:rPr>
+          <w:rtl w:val="0"/>
+        </w:rPr>
+        <w:t xml:space="preserve">{/isConstantOperand}</w:t>
+      </w:r>
+    </w:p>
+    <w:p>
+      <w:pPr>
+        <w:ind w:left="1440" w:firstLine="0"/>
+        <w:contextualSpacing w:val="0"/>
+        <w:rPr/>
+      </w:pPr>
+      <w:r>
+        <w:rPr>
+          <w:rtl w:val="0"/>
+        </w:rPr>
+        <w:t xml:space="preserve">{/isExpression}</w:t>
+      </w:r>
+    </w:p>
+    <w:p>
+      <w:pPr>
+        <w:ind w:firstLine="720"/>
+        <w:contextualSpacing w:val="0"/>
+        <w:rPr/>
+      </w:pPr>
+      <w:r>
+        <w:rPr>
+          <w:rtl w:val="0"/>
+        </w:rPr>
+        <w:tab/>
+        <w:t xml:space="preserve">{#isNotLastItem} {expressionSign} {/}</w:t>
+      </w:r>
+    </w:p>
+    <w:p>
+      <w:pPr>
+        <w:ind w:firstLine="720"/>
+        <w:contextualSpacing w:val="0"/>
+        <w:rPr/>
+      </w:pPr>
+      <w:r>
+        <w:rPr>
+          <w:rtl w:val="0"/>
+        </w:rPr>
+        <w:t xml:space="preserve">{/sheffer.operands}</w:t>
+      </w:r>
+    </w:p>
+    <w:p>
+      <w:pPr>
+        <w:contextualSpacing w:val="0"/>
+        <w:rPr/>
+      </w:pPr>
+      <w:r>
+        <w:rPr>
+          <w:rtl w:val="0"/>
+        </w:rPr>
+        <w:t xml:space="preserve">{/transitionFunctions}</w:t>
+      </w:r>
+    </w:p>
+    <w:p>
+      <w:pPr>
+        <w:contextualSpacing w:val="0"/>
+        <w:rPr/>
+      </w:pPr>
+      <w:r>
+        <w:rPr>
+          <w:rtl w:val="0"/>
+        </w:rPr>
+      </w:r>
+    </w:p>
+    <w:p>
+      <w:pPr>
+        <w:contextualSpacing w:val="0"/>
+        <w:rPr/>
+      </w:pPr>
+      <w:r>
+        <w:rPr>
+          <w:rtl w:val="0"/>
+        </w:rPr>
+      </w:r>
+    </w:p>
+    <w:p>
+      <w:pPr>
+        <w:contextualSpacing w:val="0"/>
+        <w:rPr/>
+      </w:pPr>
+      <w:r>
+        <w:rPr>
+          <w:rtl w:val="0"/>
+        </w:rPr>
       </w:r>
     </w:p>
     <w:sectPr>
@@ -1921,19 +4046,6 @@
     </w:rPr>
   </w:style>
   <w:style w:type="table" w:styleId="Table1">
-    <w:basedOn w:val="TableNormal"/>
-    <w:tblPr>
-      <w:tblStyleRowBandSize w:val="1"/>
-      <w:tblStyleColBandSize w:val="1"/>
-      <w:tblCellMar>
-        <w:top w:w="100.0" w:type="dxa"/>
-        <w:left w:w="100.0" w:type="dxa"/>
-        <w:bottom w:w="100.0" w:type="dxa"/>
-        <w:right w:w="100.0" w:type="dxa"/>
-      </w:tblCellMar>
-    </w:tblPr>
-  </w:style>
-  <w:style w:type="table" w:styleId="Table2">
     <w:basedOn w:val="TableNormal"/>
     <w:tblPr>
       <w:tblStyleRowBandSize w:val="1"/>

</xml_diff>

<commit_message>
Some lint fixes + upd table template
</commit_message>
<xml_diff>
--- a/src/assets/doc-templates/table.docx
+++ b/src/assets/doc-templates/table.docx
@@ -70,20 +70,20 @@
       </w:tblPr>
       <w:tblGrid>
         <w:gridCol w:w="765"/>
-        <w:gridCol w:w="690"/>
-        <w:gridCol w:w="1260"/>
-        <w:gridCol w:w="660"/>
-        <w:gridCol w:w="1350"/>
+        <w:gridCol w:w="795"/>
+        <w:gridCol w:w="1155"/>
+        <w:gridCol w:w="930"/>
+        <w:gridCol w:w="1080"/>
         <w:gridCol w:w="2175"/>
         <w:gridCol w:w="2310"/>
         <w:gridCol w:w="1965"/>
         <w:tblGridChange w:id="0">
           <w:tblGrid>
             <w:gridCol w:w="765"/>
-            <w:gridCol w:w="690"/>
-            <w:gridCol w:w="1260"/>
-            <w:gridCol w:w="660"/>
-            <w:gridCol w:w="1350"/>
+            <w:gridCol w:w="795"/>
+            <w:gridCol w:w="1155"/>
+            <w:gridCol w:w="930"/>
+            <w:gridCol w:w="1080"/>
             <w:gridCol w:w="2175"/>
             <w:gridCol w:w="2310"/>
             <w:gridCol w:w="1965"/>
@@ -568,7 +568,7 @@
                 <m:sub>
                   <m:r>
                     <w:rPr/>
-                    <m:t xml:space="preserve">{srcState}</m:t>
+                    <m:t xml:space="preserve">{srcState.id}</m:t>
                   </m:r>
                 </m:sub>
               </m:sSub>
@@ -664,7 +664,7 @@
                 <m:sub>
                   <m:r>
                     <w:rPr/>
-                    <m:t xml:space="preserve">{distState}</m:t>
+                    <m:t xml:space="preserve">{distState.id}</m:t>
                   </m:r>
                 </m:sub>
               </m:sSub>

</xml_diff>